<commit_message>
Galanin_Pavel : Updated dates in task
</commit_message>
<xml_diff>
--- a/report/5_курсовая_ПО-4_Галанин_ТЗ.docx
+++ b/report/5_курсовая_ПО-4_Галанин_ТЗ.docx
@@ -533,7 +533,7 @@
                 <w:vertAlign w:val="baseline"/>
                 <w:rtl w:val="0"/>
               </w:rPr>
-              <w:t xml:space="preserve">202</w:t>
+              <w:t xml:space="preserve">2022</w:t>
             </w:r>
             <w:r>
               <w:rPr>
@@ -757,6 +757,12 @@
                 <w:vertAlign w:val="baseline"/>
               </w:rPr>
             </w:pPr>
+            <w:r>
+              <w:rPr>
+                <w:rtl w:val="0"/>
+              </w:rPr>
+              <w:t xml:space="preserve">Галанину Павлу Иннокентьевичу</w:t>
+            </w:r>
             <w:r>
               <w:rPr>
                 <w:rtl w:val="0"/>
@@ -865,6 +871,12 @@
                 <w:vertAlign w:val="baseline"/>
               </w:rPr>
             </w:pPr>
+            <w:r>
+              <w:rPr>
+                <w:rtl w:val="0"/>
+              </w:rPr>
+              <w:t xml:space="preserve">13.05.2022 г.</w:t>
+            </w:r>
             <w:r>
               <w:rPr>
                 <w:rtl w:val="0"/>
@@ -2146,6 +2158,12 @@
               <w:rPr>
                 <w:rtl w:val="0"/>
               </w:rPr>
+              <w:t xml:space="preserve">14.02.2022 г.</w:t>
+            </w:r>
+            <w:r>
+              <w:rPr>
+                <w:rtl w:val="0"/>
+              </w:rPr>
             </w:r>
           </w:p>
         </w:tc>
@@ -2281,7 +2299,22 @@
                 <w:vertAlign w:val="baseline"/>
                 <w:rtl w:val="0"/>
               </w:rPr>
-              <w:t xml:space="preserve">1. Анализ постановки задачи                                                                     </w:t>
+              <w:t xml:space="preserve">1. Анализ постановки задачи                                                               14.02</w:t>
+            </w:r>
+            <w:r>
+              <w:rPr>
+                <w:rFonts w:ascii="Arial Narrow" w:cs="Arial Narrow" w:eastAsia="Arial Narrow" w:hAnsi="Arial Narrow"/>
+                <w:rtl w:val="0"/>
+              </w:rPr>
+              <w:t xml:space="preserve"> </w:t>
+            </w:r>
+            <w:r>
+              <w:rPr>
+                <w:rFonts w:ascii="Arial Narrow" w:cs="Arial Narrow" w:eastAsia="Arial Narrow" w:hAnsi="Arial Narrow"/>
+                <w:vertAlign w:val="baseline"/>
+                <w:rtl w:val="0"/>
+              </w:rPr>
+              <w:t xml:space="preserve">- 21.02:  20%      </w:t>
             </w:r>
             <w:r>
               <w:rPr>
@@ -2314,7 +2347,22 @@
                 <w:vertAlign w:val="baseline"/>
                 <w:rtl w:val="0"/>
               </w:rPr>
-              <w:t xml:space="preserve">2. Проектирование структуры приложения                                              </w:t>
+              <w:t xml:space="preserve">2. Проектирование структуры приложения                                         22.02</w:t>
+            </w:r>
+            <w:r>
+              <w:rPr>
+                <w:rFonts w:ascii="Arial Narrow" w:cs="Arial Narrow" w:eastAsia="Arial Narrow" w:hAnsi="Arial Narrow"/>
+                <w:rtl w:val="0"/>
+              </w:rPr>
+              <w:t xml:space="preserve"> - 06.03: </w:t>
+            </w:r>
+            <w:r>
+              <w:rPr>
+                <w:rFonts w:ascii="Arial Narrow" w:cs="Arial Narrow" w:eastAsia="Arial Narrow" w:hAnsi="Arial Narrow"/>
+                <w:vertAlign w:val="baseline"/>
+                <w:rtl w:val="0"/>
+              </w:rPr>
+              <w:t xml:space="preserve"> 20%   </w:t>
             </w:r>
             <w:r>
               <w:rPr>
@@ -2347,7 +2395,22 @@
                 <w:vertAlign w:val="baseline"/>
                 <w:rtl w:val="0"/>
               </w:rPr>
-              <w:t xml:space="preserve">3. Разработка алгоритмов функционирования и структур данных         </w:t>
+              <w:t xml:space="preserve">3. Разработка алгоритмов функционирования и структур данных   07.03</w:t>
+            </w:r>
+            <w:r>
+              <w:rPr>
+                <w:rFonts w:ascii="Arial Narrow" w:cs="Arial Narrow" w:eastAsia="Arial Narrow" w:hAnsi="Arial Narrow"/>
+                <w:rtl w:val="0"/>
+              </w:rPr>
+              <w:t xml:space="preserve"> - 28.03:</w:t>
+            </w:r>
+            <w:r>
+              <w:rPr>
+                <w:rFonts w:ascii="Arial Narrow" w:cs="Arial Narrow" w:eastAsia="Arial Narrow" w:hAnsi="Arial Narrow"/>
+                <w:vertAlign w:val="baseline"/>
+                <w:rtl w:val="0"/>
+              </w:rPr>
+              <w:t xml:space="preserve">  20%   </w:t>
             </w:r>
             <w:r>
               <w:rPr>
@@ -2380,7 +2443,22 @@
                 <w:vertAlign w:val="baseline"/>
                 <w:rtl w:val="0"/>
               </w:rPr>
-              <w:t xml:space="preserve">4. Реализация приложения                                                                       </w:t>
+              <w:t xml:space="preserve">4. Реализация приложения                                                                  29</w:t>
+            </w:r>
+            <w:r>
+              <w:rPr>
+                <w:rFonts w:ascii="Arial Narrow" w:cs="Arial Narrow" w:eastAsia="Arial Narrow" w:hAnsi="Arial Narrow"/>
+                <w:rtl w:val="0"/>
+              </w:rPr>
+              <w:t xml:space="preserve">.03 - 24.04:</w:t>
+            </w:r>
+            <w:r>
+              <w:rPr>
+                <w:rFonts w:ascii="Arial Narrow" w:cs="Arial Narrow" w:eastAsia="Arial Narrow" w:hAnsi="Arial Narrow"/>
+                <w:vertAlign w:val="baseline"/>
+                <w:rtl w:val="0"/>
+              </w:rPr>
+              <w:t xml:space="preserve">  20%   </w:t>
             </w:r>
             <w:r>
               <w:rPr>
@@ -2413,7 +2491,52 @@
                 <w:vertAlign w:val="baseline"/>
                 <w:rtl w:val="0"/>
               </w:rPr>
-              <w:t xml:space="preserve">5. Результаты испытаний                                                                         </w:t>
+              <w:t xml:space="preserve">5. Результаты испытаний                                                                    </w:t>
+            </w:r>
+            <w:r>
+              <w:rPr>
+                <w:rFonts w:ascii="Arial Narrow" w:cs="Arial Narrow" w:eastAsia="Arial Narrow" w:hAnsi="Arial Narrow"/>
+                <w:rtl w:val="0"/>
+              </w:rPr>
+              <w:t xml:space="preserve"> </w:t>
+            </w:r>
+            <w:r>
+              <w:rPr>
+                <w:rFonts w:ascii="Arial Narrow" w:cs="Arial Narrow" w:eastAsia="Arial Narrow" w:hAnsi="Arial Narrow"/>
+                <w:vertAlign w:val="baseline"/>
+                <w:rtl w:val="0"/>
+              </w:rPr>
+              <w:t xml:space="preserve">25.0</w:t>
+            </w:r>
+            <w:r>
+              <w:rPr>
+                <w:rFonts w:ascii="Arial Narrow" w:cs="Arial Narrow" w:eastAsia="Arial Narrow" w:hAnsi="Arial Narrow"/>
+                <w:rtl w:val="0"/>
+              </w:rPr>
+              <w:t xml:space="preserve">4 - 02.05:</w:t>
+            </w:r>
+            <w:r>
+              <w:rPr>
+                <w:rFonts w:ascii="Arial Narrow" w:cs="Arial Narrow" w:eastAsia="Arial Narrow" w:hAnsi="Arial Narrow"/>
+                <w:vertAlign w:val="baseline"/>
+                <w:rtl w:val="0"/>
+              </w:rPr>
+              <w:t xml:space="preserve"> </w:t>
+            </w:r>
+            <w:r>
+              <w:rPr>
+                <w:rFonts w:ascii="Arial Narrow" w:cs="Arial Narrow" w:eastAsia="Arial Narrow" w:hAnsi="Arial Narrow"/>
+                <w:rtl w:val="0"/>
+              </w:rPr>
+              <w:t xml:space="preserve"> </w:t>
+            </w:r>
+            <w:r>
+              <w:rPr>
+                <w:rFonts w:ascii="Arial Narrow" w:cs="Arial Narrow" w:eastAsia="Arial Narrow" w:hAnsi="Arial Narrow"/>
+                <w:vertAlign w:val="baseline"/>
+                <w:rtl w:val="0"/>
+              </w:rPr>
+              <w:t xml:space="preserve">10%  </w:t>
             </w:r>
             <w:r>
               <w:rPr>
@@ -2446,7 +2569,7 @@
                 <w:vertAlign w:val="baseline"/>
                 <w:rtl w:val="0"/>
               </w:rPr>
-              <w:t xml:space="preserve">6. Оформление пояснительной записки и сдача на проверку              </w:t>
+              <w:t xml:space="preserve">6. Оформление пояснительной записки и сдача на проверку          03.05 - 10.05:  10% </w:t>
             </w:r>
             <w:r>
               <w:rPr>
@@ -2479,7 +2602,22 @@
                 <w:vertAlign w:val="baseline"/>
                 <w:rtl w:val="0"/>
               </w:rPr>
-              <w:t xml:space="preserve">7. Защита работы                                                                                      </w:t>
+              <w:t xml:space="preserve">7. Защита работы                                                                                 </w:t>
+            </w:r>
+            <w:r>
+              <w:rPr>
+                <w:rFonts w:ascii="Arial Narrow" w:cs="Arial Narrow" w:eastAsia="Arial Narrow" w:hAnsi="Arial Narrow"/>
+                <w:rtl w:val="0"/>
+              </w:rPr>
+              <w:t xml:space="preserve"> </w:t>
+            </w:r>
+            <w:r>
+              <w:rPr>
+                <w:rFonts w:ascii="Arial Narrow" w:cs="Arial Narrow" w:eastAsia="Arial Narrow" w:hAnsi="Arial Narrow"/>
+                <w:vertAlign w:val="baseline"/>
+                <w:rtl w:val="0"/>
+              </w:rPr>
+              <w:t xml:space="preserve">11.05 - 13.05    </w:t>
             </w:r>
             <w:r>
               <w:rPr>
@@ -4932,7 +5070,7 @@
 
 <file path=customXML/item1.xml><?xml version="1.0" encoding="utf-8"?>
 <go:gDocsCustomXmlDataStorage xmlns:go="http://customooxmlschemas.google.com/" xmlns:r="http://schemas.openxmlformats.org/officeDocument/2006/relationships">
-  <go:docsCustomData xmlns:go="http://customooxmlschemas.google.com/" roundtripDataSignature="AMtx7mjFLGm9fuk14A1TDE2Q/FFTV3J/TA==">AMUW2mWTPM/2B09Gnstjk/8SZMnwrGKO8Lza+56yUE+wGUE5UFoqSXFeQgTF93tqL2oPC7egOAicV/vvXG7s8TflRR564zJwIjfRDGhTG49Fqu2RWZLtb18=</go:docsCustomData>
+  <go:docsCustomData xmlns:go="http://customooxmlschemas.google.com/" roundtripDataSignature="AMtx7mjFLGm9fuk14A1TDE2Q/FFTV3J/TA==">AMUW2mVl+Q5/tdzcPsFk8Wcc0JfMmVvays1r2Stet1mgDKZi0QGNNZY6pPa+jxWw+gDYJz9+6KtFiCyi4Lp66qSuowFnzYBJaS2SRrqsd19B3A253iZgdmk=</go:docsCustomData>
 </go:gDocsCustomXmlDataStorage>
 </file>
 

</xml_diff>

<commit_message>
Galanin_Pavel : Updated TZ
</commit_message>
<xml_diff>
--- a/report/5_курсовая_ПО-4_Галанин_ТЗ.docx
+++ b/report/5_курсовая_ПО-4_Галанин_ТЗ.docx
@@ -4,10 +4,11 @@
   <w:body>
     <w:p>
       <w:pPr>
-        <w:pStyle w:val="Normal1"/>
+        <w:pStyle w:val="LOnormal"/>
         <w:jc w:val="center"/>
         <w:rPr>
           <w:position w:val="0"/>
+          <w:sz w:val="24"/>
           <w:sz w:val="24"/>
           <w:vertAlign w:val="baseline"/>
         </w:rPr>
@@ -26,10 +27,11 @@
     </w:p>
     <w:p>
       <w:pPr>
-        <w:pStyle w:val="Normal1"/>
+        <w:pStyle w:val="LOnormal"/>
         <w:jc w:val="center"/>
         <w:rPr>
           <w:position w:val="0"/>
+          <w:sz w:val="24"/>
           <w:sz w:val="24"/>
           <w:vertAlign w:val="baseline"/>
         </w:rPr>
@@ -48,7 +50,7 @@
     </w:p>
     <w:p>
       <w:pPr>
-        <w:pStyle w:val="Normal1"/>
+        <w:pStyle w:val="LOnormal"/>
         <w:rPr>
           <w:b/>
           <w:b/>
@@ -86,13 +88,13 @@
         <w:tblLook w:val="0000"/>
       </w:tblPr>
       <w:tblGrid>
-        <w:gridCol w:w="827"/>
+        <w:gridCol w:w="826"/>
         <w:gridCol w:w="540"/>
-        <w:gridCol w:w="16"/>
+        <w:gridCol w:w="17"/>
         <w:gridCol w:w="344"/>
         <w:gridCol w:w="181"/>
-        <w:gridCol w:w="1619"/>
-        <w:gridCol w:w="180"/>
+        <w:gridCol w:w="1618"/>
+        <w:gridCol w:w="181"/>
         <w:gridCol w:w="1078"/>
         <w:gridCol w:w="543"/>
         <w:gridCol w:w="719"/>
@@ -102,24 +104,26 @@
         <w:trPr/>
         <w:tc>
           <w:tcPr>
-            <w:tcW w:w="1367" w:type="dxa"/>
+            <w:tcW w:w="1366" w:type="dxa"/>
             <w:gridSpan w:val="2"/>
             <w:tcBorders/>
             <w:shd w:fill="auto" w:val="clear"/>
           </w:tcPr>
           <w:p>
             <w:pPr>
-              <w:pStyle w:val="Normal1"/>
-              <w:widowControl w:val="false"/>
-              <w:rPr>
-                <w:position w:val="0"/>
-                <w:sz w:val="24"/>
-                <w:vertAlign w:val="baseline"/>
-              </w:rPr>
-            </w:pPr>
-            <w:r>
-              <w:rPr>
-                <w:position w:val="0"/>
+              <w:pStyle w:val="LOnormal"/>
+              <w:widowControl w:val="false"/>
+              <w:rPr>
+                <w:position w:val="0"/>
+                <w:sz w:val="24"/>
+                <w:sz w:val="24"/>
+                <w:vertAlign w:val="baseline"/>
+              </w:rPr>
+            </w:pPr>
+            <w:r>
+              <w:rPr>
+                <w:position w:val="0"/>
+                <w:sz w:val="24"/>
                 <w:sz w:val="24"/>
                 <w:vertAlign w:val="baseline"/>
               </w:rPr>
@@ -129,7 +133,7 @@
         </w:tc>
         <w:tc>
           <w:tcPr>
-            <w:tcW w:w="3418" w:type="dxa"/>
+            <w:tcW w:w="3419" w:type="dxa"/>
             <w:gridSpan w:val="6"/>
             <w:tcBorders>
               <w:bottom w:val="single" w:sz="4" w:space="0" w:color="000000"/>
@@ -138,19 +142,21 @@
           </w:tcPr>
           <w:p>
             <w:pPr>
-              <w:pStyle w:val="Normal1"/>
+              <w:pStyle w:val="LOnormal"/>
               <w:widowControl w:val="false"/>
               <w:jc w:val="center"/>
               <w:rPr>
                 <w:position w:val="0"/>
                 <w:sz w:val="24"/>
-                <w:vertAlign w:val="baseline"/>
-              </w:rPr>
-            </w:pPr>
-            <w:r>
-              <w:rPr>
-                <w:rFonts w:eastAsia="Arial Narrow" w:cs="Arial Narrow" w:ascii="Arial Narrow" w:hAnsi="Arial Narrow"/>
-                <w:position w:val="0"/>
+                <w:sz w:val="24"/>
+                <w:vertAlign w:val="baseline"/>
+              </w:rPr>
+            </w:pPr>
+            <w:r>
+              <w:rPr>
+                <w:rFonts w:eastAsia="Arial Narrow" w:cs="Arial Narrow" w:ascii="Arial Narrow" w:hAnsi="Arial Narrow"/>
+                <w:position w:val="0"/>
+                <w:sz w:val="24"/>
                 <w:sz w:val="24"/>
                 <w:vertAlign w:val="baseline"/>
               </w:rPr>
@@ -167,17 +173,19 @@
           </w:tcPr>
           <w:p>
             <w:pPr>
-              <w:pStyle w:val="Normal1"/>
-              <w:widowControl w:val="false"/>
-              <w:rPr>
-                <w:position w:val="0"/>
-                <w:sz w:val="24"/>
-                <w:vertAlign w:val="baseline"/>
-              </w:rPr>
-            </w:pPr>
-            <w:r>
-              <w:rPr>
-                <w:position w:val="0"/>
+              <w:pStyle w:val="LOnormal"/>
+              <w:widowControl w:val="false"/>
+              <w:rPr>
+                <w:position w:val="0"/>
+                <w:sz w:val="24"/>
+                <w:sz w:val="24"/>
+                <w:vertAlign w:val="baseline"/>
+              </w:rPr>
+            </w:pPr>
+            <w:r>
+              <w:rPr>
+                <w:position w:val="0"/>
+                <w:sz w:val="24"/>
                 <w:sz w:val="24"/>
                 <w:vertAlign w:val="baseline"/>
               </w:rPr>
@@ -195,19 +203,21 @@
           </w:tcPr>
           <w:p>
             <w:pPr>
-              <w:pStyle w:val="Normal1"/>
+              <w:pStyle w:val="LOnormal"/>
               <w:widowControl w:val="false"/>
               <w:jc w:val="center"/>
               <w:rPr>
                 <w:position w:val="0"/>
                 <w:sz w:val="24"/>
-                <w:vertAlign w:val="baseline"/>
-              </w:rPr>
-            </w:pPr>
-            <w:r>
-              <w:rPr>
-                <w:rFonts w:eastAsia="Arial Narrow" w:cs="Arial Narrow" w:ascii="Arial Narrow" w:hAnsi="Arial Narrow"/>
-                <w:position w:val="0"/>
+                <w:sz w:val="24"/>
+                <w:vertAlign w:val="baseline"/>
+              </w:rPr>
+            </w:pPr>
+            <w:r>
+              <w:rPr>
+                <w:rFonts w:eastAsia="Arial Narrow" w:cs="Arial Narrow" w:ascii="Arial Narrow" w:hAnsi="Arial Narrow"/>
+                <w:position w:val="0"/>
+                <w:sz w:val="24"/>
                 <w:sz w:val="24"/>
                 <w:vertAlign w:val="baseline"/>
               </w:rPr>
@@ -220,35 +230,37 @@
         <w:trPr/>
         <w:tc>
           <w:tcPr>
-            <w:tcW w:w="1367" w:type="dxa"/>
+            <w:tcW w:w="1366" w:type="dxa"/>
             <w:gridSpan w:val="2"/>
             <w:tcBorders/>
             <w:shd w:fill="auto" w:val="clear"/>
           </w:tcPr>
           <w:p>
             <w:pPr>
-              <w:pStyle w:val="Normal1"/>
+              <w:pStyle w:val="LOnormal"/>
               <w:widowControl w:val="false"/>
               <w:rPr>
                 <w:rFonts w:ascii="Arial Narrow" w:hAnsi="Arial Narrow" w:eastAsia="Arial Narrow" w:cs="Arial Narrow"/>
                 <w:position w:val="0"/>
                 <w:sz w:val="24"/>
-                <w:vertAlign w:val="baseline"/>
-              </w:rPr>
-            </w:pPr>
-            <w:r>
-              <w:rPr>
-                <w:rFonts w:eastAsia="Arial Narrow" w:cs="Arial Narrow" w:ascii="Arial Narrow" w:hAnsi="Arial Narrow"/>
-                <w:position w:val="0"/>
-                <w:sz w:val="24"/>
-                <w:vertAlign w:val="baseline"/>
-              </w:rPr>
-            </w:r>
-          </w:p>
-        </w:tc>
-        <w:tc>
-          <w:tcPr>
-            <w:tcW w:w="3418" w:type="dxa"/>
+                <w:sz w:val="24"/>
+                <w:vertAlign w:val="baseline"/>
+              </w:rPr>
+            </w:pPr>
+            <w:r>
+              <w:rPr>
+                <w:rFonts w:eastAsia="Arial Narrow" w:cs="Arial Narrow" w:ascii="Arial Narrow" w:hAnsi="Arial Narrow"/>
+                <w:position w:val="0"/>
+                <w:sz w:val="24"/>
+                <w:sz w:val="24"/>
+                <w:vertAlign w:val="baseline"/>
+              </w:rPr>
+            </w:r>
+          </w:p>
+        </w:tc>
+        <w:tc>
+          <w:tcPr>
+            <w:tcW w:w="3419" w:type="dxa"/>
             <w:gridSpan w:val="6"/>
             <w:tcBorders>
               <w:top w:val="single" w:sz="4" w:space="0" w:color="000000"/>
@@ -257,19 +269,21 @@
           </w:tcPr>
           <w:p>
             <w:pPr>
-              <w:pStyle w:val="Normal1"/>
+              <w:pStyle w:val="LOnormal"/>
               <w:widowControl w:val="false"/>
               <w:rPr>
                 <w:rFonts w:ascii="Arial Narrow" w:hAnsi="Arial Narrow" w:eastAsia="Arial Narrow" w:cs="Arial Narrow"/>
                 <w:position w:val="0"/>
                 <w:sz w:val="24"/>
-                <w:vertAlign w:val="baseline"/>
-              </w:rPr>
-            </w:pPr>
-            <w:r>
-              <w:rPr>
-                <w:rFonts w:eastAsia="Arial Narrow" w:cs="Arial Narrow" w:ascii="Arial Narrow" w:hAnsi="Arial Narrow"/>
-                <w:position w:val="0"/>
+                <w:sz w:val="24"/>
+                <w:vertAlign w:val="baseline"/>
+              </w:rPr>
+            </w:pPr>
+            <w:r>
+              <w:rPr>
+                <w:rFonts w:eastAsia="Arial Narrow" w:cs="Arial Narrow" w:ascii="Arial Narrow" w:hAnsi="Arial Narrow"/>
+                <w:position w:val="0"/>
+                <w:sz w:val="24"/>
                 <w:sz w:val="24"/>
                 <w:vertAlign w:val="baseline"/>
               </w:rPr>
@@ -285,19 +299,21 @@
           </w:tcPr>
           <w:p>
             <w:pPr>
-              <w:pStyle w:val="Normal1"/>
+              <w:pStyle w:val="LOnormal"/>
               <w:widowControl w:val="false"/>
               <w:rPr>
                 <w:rFonts w:ascii="Arial Narrow" w:hAnsi="Arial Narrow" w:eastAsia="Arial Narrow" w:cs="Arial Narrow"/>
                 <w:position w:val="0"/>
                 <w:sz w:val="24"/>
-                <w:vertAlign w:val="baseline"/>
-              </w:rPr>
-            </w:pPr>
-            <w:r>
-              <w:rPr>
-                <w:rFonts w:eastAsia="Arial Narrow" w:cs="Arial Narrow" w:ascii="Arial Narrow" w:hAnsi="Arial Narrow"/>
-                <w:position w:val="0"/>
+                <w:sz w:val="24"/>
+                <w:vertAlign w:val="baseline"/>
+              </w:rPr>
+            </w:pPr>
+            <w:r>
+              <w:rPr>
+                <w:rFonts w:eastAsia="Arial Narrow" w:cs="Arial Narrow" w:ascii="Arial Narrow" w:hAnsi="Arial Narrow"/>
+                <w:position w:val="0"/>
+                <w:sz w:val="24"/>
                 <w:sz w:val="24"/>
                 <w:vertAlign w:val="baseline"/>
               </w:rPr>
@@ -314,17 +330,19 @@
           </w:tcPr>
           <w:p>
             <w:pPr>
-              <w:pStyle w:val="Normal1"/>
-              <w:widowControl w:val="false"/>
-              <w:rPr>
-                <w:position w:val="0"/>
-                <w:sz w:val="24"/>
-                <w:vertAlign w:val="baseline"/>
-              </w:rPr>
-            </w:pPr>
-            <w:r>
-              <w:rPr>
-                <w:position w:val="0"/>
+              <w:pStyle w:val="LOnormal"/>
+              <w:widowControl w:val="false"/>
+              <w:rPr>
+                <w:position w:val="0"/>
+                <w:sz w:val="24"/>
+                <w:sz w:val="24"/>
+                <w:vertAlign w:val="baseline"/>
+              </w:rPr>
+            </w:pPr>
+            <w:r>
+              <w:rPr>
+                <w:position w:val="0"/>
+                <w:sz w:val="24"/>
                 <w:sz w:val="24"/>
                 <w:vertAlign w:val="baseline"/>
               </w:rPr>
@@ -343,10 +361,11 @@
           </w:tcPr>
           <w:p>
             <w:pPr>
-              <w:pStyle w:val="Normal1"/>
-              <w:widowControl w:val="false"/>
-              <w:rPr>
-                <w:position w:val="0"/>
+              <w:pStyle w:val="LOnormal"/>
+              <w:widowControl w:val="false"/>
+              <w:rPr>
+                <w:position w:val="0"/>
+                <w:sz w:val="24"/>
                 <w:sz w:val="24"/>
                 <w:vertAlign w:val="baseline"/>
               </w:rPr>
@@ -355,6 +374,7 @@
               <w:rPr>
                 <w:b/>
                 <w:position w:val="0"/>
+                <w:sz w:val="24"/>
                 <w:sz w:val="24"/>
                 <w:vertAlign w:val="baseline"/>
               </w:rPr>
@@ -374,17 +394,19 @@
           </w:tcPr>
           <w:p>
             <w:pPr>
-              <w:pStyle w:val="Normal1"/>
-              <w:widowControl w:val="false"/>
-              <w:rPr>
-                <w:position w:val="0"/>
-                <w:sz w:val="24"/>
-                <w:vertAlign w:val="baseline"/>
-              </w:rPr>
-            </w:pPr>
-            <w:r>
-              <w:rPr>
-                <w:position w:val="0"/>
+              <w:pStyle w:val="LOnormal"/>
+              <w:widowControl w:val="false"/>
+              <w:rPr>
+                <w:position w:val="0"/>
+                <w:sz w:val="24"/>
+                <w:sz w:val="24"/>
+                <w:vertAlign w:val="baseline"/>
+              </w:rPr>
+            </w:pPr>
+            <w:r>
+              <w:rPr>
+                <w:position w:val="0"/>
+                <w:sz w:val="24"/>
                 <w:sz w:val="24"/>
                 <w:vertAlign w:val="baseline"/>
               </w:rPr>
@@ -403,17 +425,19 @@
           </w:tcPr>
           <w:p>
             <w:pPr>
-              <w:pStyle w:val="Normal1"/>
-              <w:widowControl w:val="false"/>
-              <w:rPr>
-                <w:position w:val="0"/>
-                <w:sz w:val="24"/>
-                <w:vertAlign w:val="baseline"/>
-              </w:rPr>
-            </w:pPr>
-            <w:r>
-              <w:rPr>
-                <w:position w:val="0"/>
+              <w:pStyle w:val="LOnormal"/>
+              <w:widowControl w:val="false"/>
+              <w:rPr>
+                <w:position w:val="0"/>
+                <w:sz w:val="24"/>
+                <w:sz w:val="24"/>
+                <w:vertAlign w:val="baseline"/>
+              </w:rPr>
+            </w:pPr>
+            <w:r>
+              <w:rPr>
+                <w:position w:val="0"/>
+                <w:sz w:val="24"/>
                 <w:sz w:val="24"/>
                 <w:vertAlign w:val="baseline"/>
               </w:rPr>
@@ -429,17 +453,19 @@
           </w:tcPr>
           <w:p>
             <w:pPr>
-              <w:pStyle w:val="Normal1"/>
-              <w:widowControl w:val="false"/>
-              <w:rPr>
-                <w:position w:val="0"/>
-                <w:sz w:val="24"/>
-                <w:vertAlign w:val="baseline"/>
-              </w:rPr>
-            </w:pPr>
-            <w:r>
-              <w:rPr>
-                <w:position w:val="0"/>
+              <w:pStyle w:val="LOnormal"/>
+              <w:widowControl w:val="false"/>
+              <w:rPr>
+                <w:position w:val="0"/>
+                <w:sz w:val="24"/>
+                <w:sz w:val="24"/>
+                <w:vertAlign w:val="baseline"/>
+              </w:rPr>
+            </w:pPr>
+            <w:r>
+              <w:rPr>
+                <w:position w:val="0"/>
+                <w:sz w:val="24"/>
                 <w:sz w:val="24"/>
                 <w:vertAlign w:val="baseline"/>
               </w:rPr>
@@ -458,17 +484,19 @@
           </w:tcPr>
           <w:p>
             <w:pPr>
-              <w:pStyle w:val="Normal1"/>
-              <w:widowControl w:val="false"/>
-              <w:rPr>
-                <w:position w:val="0"/>
-                <w:sz w:val="24"/>
-                <w:vertAlign w:val="baseline"/>
-              </w:rPr>
-            </w:pPr>
-            <w:r>
-              <w:rPr>
-                <w:position w:val="0"/>
+              <w:pStyle w:val="LOnormal"/>
+              <w:widowControl w:val="false"/>
+              <w:rPr>
+                <w:position w:val="0"/>
+                <w:sz w:val="24"/>
+                <w:sz w:val="24"/>
+                <w:vertAlign w:val="baseline"/>
+              </w:rPr>
+            </w:pPr>
+            <w:r>
+              <w:rPr>
+                <w:position w:val="0"/>
+                <w:sz w:val="24"/>
                 <w:sz w:val="24"/>
                 <w:vertAlign w:val="baseline"/>
               </w:rPr>
@@ -486,18 +514,20 @@
           </w:tcPr>
           <w:p>
             <w:pPr>
-              <w:pStyle w:val="Normal1"/>
+              <w:pStyle w:val="LOnormal"/>
               <w:widowControl w:val="false"/>
               <w:jc w:val="center"/>
               <w:rPr>
                 <w:position w:val="0"/>
                 <w:sz w:val="24"/>
-                <w:vertAlign w:val="baseline"/>
-              </w:rPr>
-            </w:pPr>
-            <w:r>
-              <w:rPr>
-                <w:position w:val="0"/>
+                <w:sz w:val="24"/>
+                <w:vertAlign w:val="baseline"/>
+              </w:rPr>
+            </w:pPr>
+            <w:r>
+              <w:rPr>
+                <w:position w:val="0"/>
+                <w:sz w:val="24"/>
                 <w:sz w:val="24"/>
                 <w:vertAlign w:val="baseline"/>
               </w:rPr>
@@ -514,45 +544,49 @@
           </w:tcPr>
           <w:p>
             <w:pPr>
-              <w:pStyle w:val="Normal1"/>
-              <w:widowControl w:val="false"/>
-              <w:rPr>
-                <w:position w:val="0"/>
-                <w:sz w:val="24"/>
-                <w:vertAlign w:val="baseline"/>
-              </w:rPr>
-            </w:pPr>
-            <w:r>
-              <w:rPr>
-                <w:position w:val="0"/>
-                <w:sz w:val="24"/>
-                <w:vertAlign w:val="baseline"/>
-              </w:rPr>
-            </w:r>
-          </w:p>
-        </w:tc>
-      </w:tr>
-      <w:tr>
-        <w:trPr/>
-        <w:tc>
-          <w:tcPr>
-            <w:tcW w:w="827" w:type="dxa"/>
-            <w:tcBorders/>
-            <w:shd w:fill="auto" w:val="clear"/>
-          </w:tcPr>
-          <w:p>
-            <w:pPr>
-              <w:pStyle w:val="Normal1"/>
-              <w:widowControl w:val="false"/>
-              <w:rPr>
-                <w:position w:val="0"/>
-                <w:sz w:val="24"/>
-                <w:vertAlign w:val="baseline"/>
-              </w:rPr>
-            </w:pPr>
-            <w:r>
-              <w:rPr>
-                <w:position w:val="0"/>
+              <w:pStyle w:val="LOnormal"/>
+              <w:widowControl w:val="false"/>
+              <w:rPr>
+                <w:position w:val="0"/>
+                <w:sz w:val="24"/>
+                <w:sz w:val="24"/>
+                <w:vertAlign w:val="baseline"/>
+              </w:rPr>
+            </w:pPr>
+            <w:r>
+              <w:rPr>
+                <w:position w:val="0"/>
+                <w:sz w:val="24"/>
+                <w:sz w:val="24"/>
+                <w:vertAlign w:val="baseline"/>
+              </w:rPr>
+            </w:r>
+          </w:p>
+        </w:tc>
+      </w:tr>
+      <w:tr>
+        <w:trPr/>
+        <w:tc>
+          <w:tcPr>
+            <w:tcW w:w="826" w:type="dxa"/>
+            <w:tcBorders/>
+            <w:shd w:fill="auto" w:val="clear"/>
+          </w:tcPr>
+          <w:p>
+            <w:pPr>
+              <w:pStyle w:val="LOnormal"/>
+              <w:widowControl w:val="false"/>
+              <w:rPr>
+                <w:position w:val="0"/>
+                <w:sz w:val="24"/>
+                <w:sz w:val="24"/>
+                <w:vertAlign w:val="baseline"/>
+              </w:rPr>
+            </w:pPr>
+            <w:r>
+              <w:rPr>
+                <w:position w:val="0"/>
+                <w:sz w:val="24"/>
                 <w:sz w:val="24"/>
                 <w:vertAlign w:val="baseline"/>
               </w:rPr>
@@ -562,7 +596,7 @@
         </w:tc>
         <w:tc>
           <w:tcPr>
-            <w:tcW w:w="2880" w:type="dxa"/>
+            <w:tcW w:w="2881" w:type="dxa"/>
             <w:gridSpan w:val="6"/>
             <w:tcBorders>
               <w:bottom w:val="single" w:sz="4" w:space="0" w:color="000000"/>
@@ -571,17 +605,19 @@
           </w:tcPr>
           <w:p>
             <w:pPr>
-              <w:pStyle w:val="Normal1"/>
-              <w:widowControl w:val="false"/>
-              <w:rPr>
-                <w:position w:val="0"/>
-                <w:sz w:val="24"/>
-                <w:vertAlign w:val="baseline"/>
-              </w:rPr>
-            </w:pPr>
-            <w:r>
-              <w:rPr>
-                <w:position w:val="0"/>
+              <w:pStyle w:val="LOnormal"/>
+              <w:widowControl w:val="false"/>
+              <w:rPr>
+                <w:position w:val="0"/>
+                <w:sz w:val="24"/>
+                <w:sz w:val="24"/>
+                <w:vertAlign w:val="baseline"/>
+              </w:rPr>
+            </w:pPr>
+            <w:r>
+              <w:rPr>
+                <w:position w:val="0"/>
+                <w:sz w:val="24"/>
                 <w:sz w:val="24"/>
                 <w:vertAlign w:val="baseline"/>
               </w:rPr>
@@ -597,17 +633,19 @@
           </w:tcPr>
           <w:p>
             <w:pPr>
-              <w:pStyle w:val="Normal1"/>
-              <w:widowControl w:val="false"/>
-              <w:rPr>
-                <w:position w:val="0"/>
-                <w:sz w:val="24"/>
-                <w:vertAlign w:val="baseline"/>
-              </w:rPr>
-            </w:pPr>
-            <w:r>
-              <w:rPr>
-                <w:position w:val="0"/>
+              <w:pStyle w:val="LOnormal"/>
+              <w:widowControl w:val="false"/>
+              <w:rPr>
+                <w:position w:val="0"/>
+                <w:sz w:val="24"/>
+                <w:sz w:val="24"/>
+                <w:vertAlign w:val="baseline"/>
+              </w:rPr>
+            </w:pPr>
+            <w:r>
+              <w:rPr>
+                <w:position w:val="0"/>
+                <w:sz w:val="24"/>
                 <w:sz w:val="24"/>
                 <w:vertAlign w:val="baseline"/>
               </w:rPr>
@@ -621,6 +659,7 @@
               <w:rPr>
                 <w:position w:val="0"/>
                 <w:sz w:val="24"/>
+                <w:sz w:val="24"/>
                 <w:vertAlign w:val="baseline"/>
               </w:rPr>
               <w:t xml:space="preserve"> г.</w:t>
@@ -632,32 +671,34 @@
         <w:trPr/>
         <w:tc>
           <w:tcPr>
-            <w:tcW w:w="827" w:type="dxa"/>
-            <w:tcBorders/>
-            <w:shd w:fill="auto" w:val="clear"/>
-          </w:tcPr>
-          <w:p>
-            <w:pPr>
-              <w:pStyle w:val="Normal1"/>
-              <w:widowControl w:val="false"/>
-              <w:rPr>
-                <w:position w:val="0"/>
-                <w:sz w:val="24"/>
-                <w:vertAlign w:val="baseline"/>
-              </w:rPr>
-            </w:pPr>
-            <w:r>
-              <w:rPr>
-                <w:position w:val="0"/>
-                <w:sz w:val="24"/>
-                <w:vertAlign w:val="baseline"/>
-              </w:rPr>
-            </w:r>
-          </w:p>
-        </w:tc>
-        <w:tc>
-          <w:tcPr>
-            <w:tcW w:w="2880" w:type="dxa"/>
+            <w:tcW w:w="826" w:type="dxa"/>
+            <w:tcBorders/>
+            <w:shd w:fill="auto" w:val="clear"/>
+          </w:tcPr>
+          <w:p>
+            <w:pPr>
+              <w:pStyle w:val="LOnormal"/>
+              <w:widowControl w:val="false"/>
+              <w:rPr>
+                <w:position w:val="0"/>
+                <w:sz w:val="24"/>
+                <w:sz w:val="24"/>
+                <w:vertAlign w:val="baseline"/>
+              </w:rPr>
+            </w:pPr>
+            <w:r>
+              <w:rPr>
+                <w:position w:val="0"/>
+                <w:sz w:val="24"/>
+                <w:sz w:val="24"/>
+                <w:vertAlign w:val="baseline"/>
+              </w:rPr>
+            </w:r>
+          </w:p>
+        </w:tc>
+        <w:tc>
+          <w:tcPr>
+            <w:tcW w:w="2881" w:type="dxa"/>
             <w:gridSpan w:val="6"/>
             <w:tcBorders>
               <w:top w:val="single" w:sz="4" w:space="0" w:color="000000"/>
@@ -666,17 +707,19 @@
           </w:tcPr>
           <w:p>
             <w:pPr>
-              <w:pStyle w:val="Normal1"/>
-              <w:widowControl w:val="false"/>
-              <w:rPr>
-                <w:position w:val="0"/>
-                <w:sz w:val="24"/>
-                <w:vertAlign w:val="baseline"/>
-              </w:rPr>
-            </w:pPr>
-            <w:r>
-              <w:rPr>
-                <w:position w:val="0"/>
+              <w:pStyle w:val="LOnormal"/>
+              <w:widowControl w:val="false"/>
+              <w:rPr>
+                <w:position w:val="0"/>
+                <w:sz w:val="24"/>
+                <w:sz w:val="24"/>
+                <w:vertAlign w:val="baseline"/>
+              </w:rPr>
+            </w:pPr>
+            <w:r>
+              <w:rPr>
+                <w:position w:val="0"/>
+                <w:sz w:val="24"/>
                 <w:sz w:val="24"/>
                 <w:vertAlign w:val="baseline"/>
               </w:rPr>
@@ -692,17 +735,19 @@
           </w:tcPr>
           <w:p>
             <w:pPr>
-              <w:pStyle w:val="Normal1"/>
-              <w:widowControl w:val="false"/>
-              <w:rPr>
-                <w:position w:val="0"/>
-                <w:sz w:val="24"/>
-                <w:vertAlign w:val="baseline"/>
-              </w:rPr>
-            </w:pPr>
-            <w:r>
-              <w:rPr>
-                <w:position w:val="0"/>
+              <w:pStyle w:val="LOnormal"/>
+              <w:widowControl w:val="false"/>
+              <w:rPr>
+                <w:position w:val="0"/>
+                <w:sz w:val="24"/>
+                <w:sz w:val="24"/>
+                <w:vertAlign w:val="baseline"/>
+              </w:rPr>
+            </w:pPr>
+            <w:r>
+              <w:rPr>
+                <w:position w:val="0"/>
+                <w:sz w:val="24"/>
                 <w:sz w:val="24"/>
                 <w:vertAlign w:val="baseline"/>
               </w:rPr>
@@ -721,11 +766,12 @@
           </w:tcPr>
           <w:p>
             <w:pPr>
-              <w:pStyle w:val="Normal1"/>
+              <w:pStyle w:val="LOnormal"/>
               <w:widowControl w:val="false"/>
               <w:jc w:val="center"/>
               <w:rPr>
                 <w:position w:val="0"/>
+                <w:sz w:val="24"/>
                 <w:sz w:val="24"/>
                 <w:vertAlign w:val="baseline"/>
               </w:rPr>
@@ -755,11 +801,12 @@
           </w:tcPr>
           <w:p>
             <w:pPr>
-              <w:pStyle w:val="Normal1"/>
+              <w:pStyle w:val="LOnormal"/>
               <w:widowControl w:val="false"/>
               <w:jc w:val="center"/>
               <w:rPr>
                 <w:position w:val="0"/>
+                <w:sz w:val="24"/>
                 <w:sz w:val="24"/>
                 <w:vertAlign w:val="baseline"/>
               </w:rPr>
@@ -789,7 +836,7 @@
           </w:tcPr>
           <w:p>
             <w:pPr>
-              <w:pStyle w:val="Normal1"/>
+              <w:pStyle w:val="LOnormal"/>
               <w:widowControl w:val="false"/>
               <w:rPr>
                 <w:b/>
@@ -825,17 +872,19 @@
           </w:tcPr>
           <w:p>
             <w:pPr>
-              <w:pStyle w:val="Normal1"/>
-              <w:widowControl w:val="false"/>
-              <w:rPr>
-                <w:position w:val="0"/>
-                <w:sz w:val="24"/>
-                <w:vertAlign w:val="baseline"/>
-              </w:rPr>
-            </w:pPr>
-            <w:r>
-              <w:rPr>
-                <w:position w:val="0"/>
+              <w:pStyle w:val="LOnormal"/>
+              <w:widowControl w:val="false"/>
+              <w:rPr>
+                <w:position w:val="0"/>
+                <w:sz w:val="24"/>
+                <w:sz w:val="24"/>
+                <w:vertAlign w:val="baseline"/>
+              </w:rPr>
+            </w:pPr>
+            <w:r>
+              <w:rPr>
+                <w:position w:val="0"/>
+                <w:sz w:val="24"/>
                 <w:sz w:val="24"/>
                 <w:vertAlign w:val="baseline"/>
               </w:rPr>
@@ -854,10 +903,11 @@
           </w:tcPr>
           <w:p>
             <w:pPr>
-              <w:pStyle w:val="Normal1"/>
-              <w:widowControl w:val="false"/>
-              <w:rPr>
-                <w:position w:val="0"/>
+              <w:pStyle w:val="LOnormal"/>
+              <w:widowControl w:val="false"/>
+              <w:rPr>
+                <w:position w:val="0"/>
+                <w:sz w:val="24"/>
                 <w:sz w:val="24"/>
                 <w:vertAlign w:val="baseline"/>
               </w:rPr>
@@ -880,17 +930,19 @@
           </w:tcPr>
           <w:p>
             <w:pPr>
-              <w:pStyle w:val="Normal1"/>
-              <w:widowControl w:val="false"/>
-              <w:rPr>
-                <w:position w:val="0"/>
-                <w:sz w:val="24"/>
-                <w:vertAlign w:val="baseline"/>
-              </w:rPr>
-            </w:pPr>
-            <w:r>
-              <w:rPr>
-                <w:position w:val="0"/>
+              <w:pStyle w:val="LOnormal"/>
+              <w:widowControl w:val="false"/>
+              <w:rPr>
+                <w:position w:val="0"/>
+                <w:sz w:val="24"/>
+                <w:sz w:val="24"/>
+                <w:vertAlign w:val="baseline"/>
+              </w:rPr>
+            </w:pPr>
+            <w:r>
+              <w:rPr>
+                <w:position w:val="0"/>
+                <w:sz w:val="24"/>
                 <w:sz w:val="24"/>
                 <w:vertAlign w:val="baseline"/>
               </w:rPr>
@@ -910,7 +962,7 @@
           </w:tcPr>
           <w:p>
             <w:pPr>
-              <w:pStyle w:val="Normal1"/>
+              <w:pStyle w:val="LOnormal"/>
               <w:widowControl w:val="false"/>
               <w:rPr>
                 <w:position w:val="0"/>
@@ -940,17 +992,19 @@
           </w:tcPr>
           <w:p>
             <w:pPr>
-              <w:pStyle w:val="Normal1"/>
-              <w:widowControl w:val="false"/>
-              <w:rPr>
-                <w:position w:val="0"/>
-                <w:sz w:val="24"/>
-                <w:vertAlign w:val="baseline"/>
-              </w:rPr>
-            </w:pPr>
-            <w:r>
-              <w:rPr>
-                <w:position w:val="0"/>
+              <w:pStyle w:val="LOnormal"/>
+              <w:widowControl w:val="false"/>
+              <w:rPr>
+                <w:position w:val="0"/>
+                <w:sz w:val="24"/>
+                <w:sz w:val="24"/>
+                <w:vertAlign w:val="baseline"/>
+              </w:rPr>
+            </w:pPr>
+            <w:r>
+              <w:rPr>
+                <w:position w:val="0"/>
+                <w:sz w:val="24"/>
                 <w:sz w:val="24"/>
                 <w:vertAlign w:val="baseline"/>
               </w:rPr>
@@ -969,10 +1023,11 @@
           </w:tcPr>
           <w:p>
             <w:pPr>
-              <w:pStyle w:val="Normal1"/>
-              <w:widowControl w:val="false"/>
-              <w:rPr>
-                <w:position w:val="0"/>
+              <w:pStyle w:val="LOnormal"/>
+              <w:widowControl w:val="false"/>
+              <w:rPr>
+                <w:position w:val="0"/>
+                <w:sz w:val="24"/>
                 <w:sz w:val="24"/>
                 <w:vertAlign w:val="baseline"/>
               </w:rPr>
@@ -981,19 +1036,7 @@
               <w:rPr>
                 <w:lang w:val="en-US"/>
               </w:rPr>
-              <w:t>1</w:t>
-            </w:r>
-            <w:r>
-              <w:rPr>
-                <w:lang w:val="en-US"/>
-              </w:rPr>
-              <w:t>6</w:t>
-            </w:r>
-            <w:r>
-              <w:rPr>
-                <w:lang w:val="en-US"/>
-              </w:rPr>
-              <w:t>.05.2022</w:t>
+              <w:t>16.05.2022</w:t>
             </w:r>
             <w:r>
               <w:rPr/>
@@ -1006,24 +1049,26 @@
         <w:trPr/>
         <w:tc>
           <w:tcPr>
-            <w:tcW w:w="3527" w:type="dxa"/>
+            <w:tcW w:w="3526" w:type="dxa"/>
             <w:gridSpan w:val="6"/>
             <w:tcBorders/>
             <w:shd w:fill="auto" w:val="clear"/>
           </w:tcPr>
           <w:p>
             <w:pPr>
-              <w:pStyle w:val="Normal1"/>
-              <w:widowControl w:val="false"/>
-              <w:rPr>
-                <w:position w:val="0"/>
-                <w:sz w:val="24"/>
-                <w:vertAlign w:val="baseline"/>
-              </w:rPr>
-            </w:pPr>
-            <w:r>
-              <w:rPr>
-                <w:position w:val="0"/>
+              <w:pStyle w:val="LOnormal"/>
+              <w:widowControl w:val="false"/>
+              <w:rPr>
+                <w:position w:val="0"/>
+                <w:sz w:val="24"/>
+                <w:sz w:val="24"/>
+                <w:vertAlign w:val="baseline"/>
+              </w:rPr>
+            </w:pPr>
+            <w:r>
+              <w:rPr>
+                <w:position w:val="0"/>
+                <w:sz w:val="24"/>
                 <w:sz w:val="24"/>
                 <w:vertAlign w:val="baseline"/>
               </w:rPr>
@@ -1033,7 +1078,7 @@
         </w:tc>
         <w:tc>
           <w:tcPr>
-            <w:tcW w:w="6043" w:type="dxa"/>
+            <w:tcW w:w="6044" w:type="dxa"/>
             <w:gridSpan w:val="5"/>
             <w:tcBorders>
               <w:bottom w:val="single" w:sz="4" w:space="0" w:color="000000"/>
@@ -1042,17 +1087,19 @@
           </w:tcPr>
           <w:p>
             <w:pPr>
-              <w:pStyle w:val="Normal1"/>
-              <w:widowControl w:val="false"/>
-              <w:rPr>
-                <w:position w:val="0"/>
-                <w:sz w:val="24"/>
-                <w:vertAlign w:val="baseline"/>
-              </w:rPr>
-            </w:pPr>
-            <w:r>
-              <w:rPr>
-                <w:position w:val="0"/>
+              <w:pStyle w:val="LOnormal"/>
+              <w:widowControl w:val="false"/>
+              <w:rPr>
+                <w:position w:val="0"/>
+                <w:sz w:val="24"/>
+                <w:sz w:val="24"/>
+                <w:vertAlign w:val="baseline"/>
+              </w:rPr>
+            </w:pPr>
+            <w:r>
+              <w:rPr>
+                <w:position w:val="0"/>
+                <w:sz w:val="24"/>
                 <w:sz w:val="24"/>
                 <w:vertAlign w:val="baseline"/>
               </w:rPr>
@@ -1074,7 +1121,7 @@
           </w:tcPr>
           <w:p>
             <w:pPr>
-              <w:pStyle w:val="Normal1"/>
+              <w:pStyle w:val="LOnormal"/>
               <w:widowControl w:val="false"/>
               <w:ind w:left="0" w:right="0" w:hanging="0"/>
               <w:jc w:val="both"/>
@@ -1090,7 +1137,7 @@
           </w:p>
           <w:p>
             <w:pPr>
-              <w:pStyle w:val="Normal1"/>
+              <w:pStyle w:val="LOnormal"/>
               <w:widowControl w:val="false"/>
               <w:ind w:left="0" w:right="0" w:hanging="0"/>
               <w:jc w:val="both"/>
@@ -1107,7 +1154,7 @@
           </w:p>
           <w:p>
             <w:pPr>
-              <w:pStyle w:val="Normal1"/>
+              <w:pStyle w:val="LOnormal"/>
               <w:widowControl w:val="false"/>
               <w:numPr>
                 <w:ilvl w:val="0"/>
@@ -1129,7 +1176,7 @@
           </w:p>
           <w:p>
             <w:pPr>
-              <w:pStyle w:val="Normal1"/>
+              <w:pStyle w:val="LOnormal"/>
               <w:widowControl w:val="false"/>
               <w:numPr>
                 <w:ilvl w:val="0"/>
@@ -1151,7 +1198,7 @@
           </w:p>
           <w:p>
             <w:pPr>
-              <w:pStyle w:val="Normal1"/>
+              <w:pStyle w:val="LOnormal"/>
               <w:widowControl w:val="false"/>
               <w:numPr>
                 <w:ilvl w:val="0"/>
@@ -1173,7 +1220,7 @@
           </w:p>
           <w:p>
             <w:pPr>
-              <w:pStyle w:val="Normal1"/>
+              <w:pStyle w:val="LOnormal"/>
               <w:widowControl w:val="false"/>
               <w:numPr>
                 <w:ilvl w:val="0"/>
@@ -1195,7 +1242,7 @@
           </w:p>
           <w:p>
             <w:pPr>
-              <w:pStyle w:val="Normal1"/>
+              <w:pStyle w:val="LOnormal"/>
               <w:widowControl w:val="false"/>
               <w:numPr>
                 <w:ilvl w:val="0"/>
@@ -1217,7 +1264,7 @@
           </w:p>
           <w:p>
             <w:pPr>
-              <w:pStyle w:val="Normal1"/>
+              <w:pStyle w:val="LOnormal"/>
               <w:widowControl w:val="false"/>
               <w:ind w:right="0" w:hanging="0"/>
               <w:jc w:val="both"/>
@@ -1233,7 +1280,7 @@
           </w:p>
           <w:p>
             <w:pPr>
-              <w:pStyle w:val="Normal1"/>
+              <w:pStyle w:val="LOnormal"/>
               <w:widowControl w:val="false"/>
               <w:ind w:right="0" w:hanging="0"/>
               <w:jc w:val="both"/>
@@ -1250,266 +1297,16 @@
           </w:p>
           <w:p>
             <w:pPr>
-              <w:pStyle w:val="Normal1"/>
-              <w:widowControl w:val="false"/>
-              <w:ind w:left="0" w:right="0" w:firstLine="709"/>
+              <w:pStyle w:val="LOnormal"/>
+              <w:widowControl w:val="false"/>
+              <w:ind w:right="0" w:hanging="0"/>
               <w:jc w:val="both"/>
               <w:rPr>
                 <w:rFonts w:ascii="Arial Narrow" w:hAnsi="Arial Narrow" w:eastAsia="Arial Narrow" w:cs="Arial Narrow"/>
-                <w:position w:val="0"/>
-                <w:sz w:val="24"/>
-                <w:vertAlign w:val="baseline"/>
-              </w:rPr>
-            </w:pPr>
-            <w:r>
-              <w:rPr>
-                <w:rFonts w:eastAsia="Arial Narrow" w:cs="Arial Narrow" w:ascii="Arial Narrow" w:hAnsi="Arial Narrow"/>
-                <w:position w:val="0"/>
-                <w:sz w:val="24"/>
-                <w:vertAlign w:val="baseline"/>
-              </w:rPr>
-            </w:r>
-          </w:p>
-          <w:p>
-            <w:pPr>
-              <w:pStyle w:val="Normal1"/>
-              <w:widowControl w:val="false"/>
-              <w:ind w:left="0" w:right="0" w:firstLine="709"/>
-              <w:jc w:val="both"/>
-              <w:rPr>
-                <w:rFonts w:ascii="Arial Narrow" w:hAnsi="Arial Narrow" w:eastAsia="Arial Narrow" w:cs="Arial Narrow"/>
-                <w:position w:val="0"/>
-                <w:sz w:val="24"/>
-                <w:vertAlign w:val="baseline"/>
-              </w:rPr>
-            </w:pPr>
-            <w:r>
-              <w:rPr>
-                <w:rFonts w:eastAsia="Arial Narrow" w:cs="Arial Narrow" w:ascii="Arial Narrow" w:hAnsi="Arial Narrow"/>
-                <w:position w:val="0"/>
-                <w:sz w:val="24"/>
-                <w:vertAlign w:val="baseline"/>
-              </w:rPr>
-            </w:r>
-          </w:p>
-          <w:p>
-            <w:pPr>
-              <w:pStyle w:val="Normal1"/>
-              <w:widowControl w:val="false"/>
-              <w:ind w:left="0" w:right="0" w:firstLine="709"/>
-              <w:jc w:val="both"/>
-              <w:rPr>
-                <w:rFonts w:ascii="Arial Narrow" w:hAnsi="Arial Narrow" w:eastAsia="Arial Narrow" w:cs="Arial Narrow"/>
-                <w:position w:val="0"/>
-                <w:sz w:val="24"/>
-                <w:vertAlign w:val="baseline"/>
-              </w:rPr>
-            </w:pPr>
-            <w:r>
-              <w:rPr>
-                <w:rFonts w:eastAsia="Arial Narrow" w:cs="Arial Narrow" w:ascii="Arial Narrow" w:hAnsi="Arial Narrow"/>
-                <w:position w:val="0"/>
-                <w:sz w:val="24"/>
-                <w:vertAlign w:val="baseline"/>
-              </w:rPr>
-            </w:r>
-          </w:p>
-          <w:p>
-            <w:pPr>
-              <w:pStyle w:val="Normal1"/>
-              <w:widowControl w:val="false"/>
-              <w:ind w:left="0" w:right="0" w:firstLine="709"/>
-              <w:jc w:val="both"/>
-              <w:rPr>
-                <w:rFonts w:ascii="Arial Narrow" w:hAnsi="Arial Narrow" w:eastAsia="Arial Narrow" w:cs="Arial Narrow"/>
-                <w:position w:val="0"/>
-                <w:sz w:val="24"/>
-                <w:vertAlign w:val="baseline"/>
-              </w:rPr>
-            </w:pPr>
-            <w:r>
-              <w:rPr>
-                <w:rFonts w:eastAsia="Arial Narrow" w:cs="Arial Narrow" w:ascii="Arial Narrow" w:hAnsi="Arial Narrow"/>
-                <w:position w:val="0"/>
-                <w:sz w:val="24"/>
-                <w:vertAlign w:val="baseline"/>
-              </w:rPr>
-            </w:r>
-          </w:p>
-          <w:p>
-            <w:pPr>
-              <w:pStyle w:val="Normal1"/>
-              <w:widowControl w:val="false"/>
-              <w:ind w:left="0" w:right="0" w:firstLine="709"/>
-              <w:jc w:val="both"/>
-              <w:rPr>
-                <w:rFonts w:ascii="Arial Narrow" w:hAnsi="Arial Narrow" w:eastAsia="Arial Narrow" w:cs="Arial Narrow"/>
-                <w:position w:val="0"/>
-                <w:sz w:val="24"/>
-                <w:vertAlign w:val="baseline"/>
-              </w:rPr>
-            </w:pPr>
-            <w:r>
-              <w:rPr>
-                <w:rFonts w:eastAsia="Arial Narrow" w:cs="Arial Narrow" w:ascii="Arial Narrow" w:hAnsi="Arial Narrow"/>
-                <w:position w:val="0"/>
-                <w:sz w:val="24"/>
-                <w:vertAlign w:val="baseline"/>
-              </w:rPr>
-            </w:r>
-          </w:p>
-          <w:p>
-            <w:pPr>
-              <w:pStyle w:val="Normal1"/>
-              <w:widowControl w:val="false"/>
-              <w:ind w:left="0" w:right="0" w:firstLine="709"/>
-              <w:jc w:val="both"/>
-              <w:rPr>
-                <w:rFonts w:ascii="Arial Narrow" w:hAnsi="Arial Narrow" w:eastAsia="Arial Narrow" w:cs="Arial Narrow"/>
-                <w:position w:val="0"/>
-                <w:sz w:val="24"/>
-                <w:vertAlign w:val="baseline"/>
-              </w:rPr>
-            </w:pPr>
-            <w:r>
-              <w:rPr>
-                <w:rFonts w:eastAsia="Arial Narrow" w:cs="Arial Narrow" w:ascii="Arial Narrow" w:hAnsi="Arial Narrow"/>
-                <w:position w:val="0"/>
-                <w:sz w:val="24"/>
-                <w:vertAlign w:val="baseline"/>
-              </w:rPr>
-            </w:r>
-          </w:p>
-          <w:p>
-            <w:pPr>
-              <w:pStyle w:val="Normal1"/>
-              <w:widowControl w:val="false"/>
-              <w:ind w:left="0" w:right="0" w:firstLine="709"/>
-              <w:jc w:val="both"/>
-              <w:rPr>
-                <w:rFonts w:ascii="Arial Narrow" w:hAnsi="Arial Narrow" w:eastAsia="Arial Narrow" w:cs="Arial Narrow"/>
-                <w:position w:val="0"/>
-                <w:sz w:val="24"/>
-                <w:vertAlign w:val="baseline"/>
-              </w:rPr>
-            </w:pPr>
-            <w:r>
-              <w:rPr>
-                <w:rFonts w:eastAsia="Arial Narrow" w:cs="Arial Narrow" w:ascii="Arial Narrow" w:hAnsi="Arial Narrow"/>
-                <w:position w:val="0"/>
-                <w:sz w:val="24"/>
-                <w:vertAlign w:val="baseline"/>
-              </w:rPr>
-            </w:r>
-          </w:p>
-          <w:p>
-            <w:pPr>
-              <w:pStyle w:val="Normal1"/>
-              <w:widowControl w:val="false"/>
-              <w:ind w:left="0" w:right="0" w:firstLine="709"/>
-              <w:jc w:val="both"/>
-              <w:rPr>
-                <w:rFonts w:ascii="Arial Narrow" w:hAnsi="Arial Narrow" w:eastAsia="Arial Narrow" w:cs="Arial Narrow"/>
-                <w:position w:val="0"/>
-                <w:sz w:val="24"/>
-                <w:vertAlign w:val="baseline"/>
-              </w:rPr>
-            </w:pPr>
-            <w:r>
-              <w:rPr>
-                <w:rFonts w:eastAsia="Arial Narrow" w:cs="Arial Narrow" w:ascii="Arial Narrow" w:hAnsi="Arial Narrow"/>
-                <w:position w:val="0"/>
-                <w:sz w:val="24"/>
-                <w:vertAlign w:val="baseline"/>
-              </w:rPr>
-            </w:r>
-          </w:p>
-          <w:p>
-            <w:pPr>
-              <w:pStyle w:val="Normal1"/>
-              <w:widowControl w:val="false"/>
-              <w:ind w:left="0" w:right="0" w:firstLine="709"/>
-              <w:jc w:val="both"/>
-              <w:rPr>
-                <w:rFonts w:ascii="Arial Narrow" w:hAnsi="Arial Narrow" w:eastAsia="Arial Narrow" w:cs="Arial Narrow"/>
-                <w:position w:val="0"/>
-                <w:sz w:val="24"/>
-                <w:vertAlign w:val="baseline"/>
-              </w:rPr>
-            </w:pPr>
-            <w:r>
-              <w:rPr>
-                <w:rFonts w:eastAsia="Arial Narrow" w:cs="Arial Narrow" w:ascii="Arial Narrow" w:hAnsi="Arial Narrow"/>
-                <w:position w:val="0"/>
-                <w:sz w:val="24"/>
-                <w:vertAlign w:val="baseline"/>
-              </w:rPr>
-            </w:r>
-          </w:p>
-          <w:p>
-            <w:pPr>
-              <w:pStyle w:val="Normal1"/>
-              <w:widowControl w:val="false"/>
-              <w:ind w:left="0" w:right="0" w:firstLine="709"/>
-              <w:jc w:val="both"/>
-              <w:rPr>
-                <w:rFonts w:ascii="Arial Narrow" w:hAnsi="Arial Narrow" w:eastAsia="Arial Narrow" w:cs="Arial Narrow"/>
-                <w:position w:val="0"/>
-                <w:sz w:val="24"/>
-                <w:vertAlign w:val="baseline"/>
-              </w:rPr>
-            </w:pPr>
-            <w:r>
-              <w:rPr>
-                <w:rFonts w:eastAsia="Arial Narrow" w:cs="Arial Narrow" w:ascii="Arial Narrow" w:hAnsi="Arial Narrow"/>
-                <w:position w:val="0"/>
-                <w:sz w:val="24"/>
-                <w:vertAlign w:val="baseline"/>
-              </w:rPr>
-            </w:r>
-          </w:p>
-          <w:p>
-            <w:pPr>
-              <w:pStyle w:val="Normal1"/>
-              <w:widowControl w:val="false"/>
-              <w:ind w:left="0" w:right="0" w:firstLine="709"/>
-              <w:jc w:val="both"/>
-              <w:rPr>
-                <w:rFonts w:ascii="Arial Narrow" w:hAnsi="Arial Narrow" w:eastAsia="Arial Narrow" w:cs="Arial Narrow"/>
-                <w:position w:val="0"/>
-                <w:sz w:val="24"/>
-                <w:vertAlign w:val="baseline"/>
-              </w:rPr>
-            </w:pPr>
-            <w:r>
-              <w:rPr>
-                <w:rFonts w:eastAsia="Arial Narrow" w:cs="Arial Narrow" w:ascii="Arial Narrow" w:hAnsi="Arial Narrow"/>
-                <w:position w:val="0"/>
-                <w:sz w:val="24"/>
-                <w:vertAlign w:val="baseline"/>
-              </w:rPr>
-            </w:r>
-          </w:p>
-          <w:p>
-            <w:pPr>
-              <w:pStyle w:val="Normal1"/>
-              <w:widowControl w:val="false"/>
-              <w:ind w:left="0" w:right="0" w:firstLine="709"/>
-              <w:jc w:val="both"/>
-              <w:rPr>
-                <w:rFonts w:ascii="Arial Narrow" w:hAnsi="Arial Narrow" w:eastAsia="Arial Narrow" w:cs="Arial Narrow"/>
-                <w:position w:val="0"/>
-                <w:sz w:val="24"/>
-                <w:vertAlign w:val="baseline"/>
-              </w:rPr>
-            </w:pPr>
-            <w:r>
-              <w:rPr>
-                <w:rFonts w:eastAsia="Arial Narrow" w:cs="Arial Narrow" w:ascii="Arial Narrow" w:hAnsi="Arial Narrow"/>
-                <w:position w:val="0"/>
-                <w:sz w:val="24"/>
-                <w:vertAlign w:val="baseline"/>
-              </w:rPr>
+              </w:rPr>
+            </w:pPr>
+            <w:r>
+              <w:rPr/>
             </w:r>
           </w:p>
         </w:tc>
@@ -1528,17 +1325,19 @@
           </w:tcPr>
           <w:p>
             <w:pPr>
-              <w:pStyle w:val="Normal1"/>
-              <w:widowControl w:val="false"/>
-              <w:rPr>
-                <w:position w:val="0"/>
-                <w:sz w:val="24"/>
-                <w:vertAlign w:val="baseline"/>
-              </w:rPr>
-            </w:pPr>
-            <w:r>
-              <w:rPr>
-                <w:position w:val="0"/>
+              <w:pStyle w:val="LOnormal"/>
+              <w:widowControl w:val="false"/>
+              <w:rPr>
+                <w:position w:val="0"/>
+                <w:sz w:val="24"/>
+                <w:sz w:val="24"/>
+                <w:vertAlign w:val="baseline"/>
+              </w:rPr>
+            </w:pPr>
+            <w:r>
+              <w:rPr>
+                <w:position w:val="0"/>
+                <w:sz w:val="24"/>
                 <w:sz w:val="24"/>
                 <w:vertAlign w:val="baseline"/>
               </w:rPr>
@@ -1560,38 +1359,35 @@
           </w:tcPr>
           <w:p>
             <w:pPr>
-              <w:pStyle w:val="Normal1"/>
-              <w:widowControl w:val="false"/>
-              <w:rPr>
-                <w:rFonts w:ascii="Arial Narrow" w:hAnsi="Arial Narrow" w:eastAsia="Arial Narrow" w:cs="Arial Narrow"/>
-                <w:position w:val="0"/>
-                <w:sz w:val="24"/>
-                <w:vertAlign w:val="baseline"/>
-              </w:rPr>
-            </w:pPr>
-            <w:r>
-              <w:rPr>
-                <w:rFonts w:eastAsia="Arial Narrow" w:cs="Arial Narrow" w:ascii="Arial Narrow" w:hAnsi="Arial Narrow"/>
-                <w:position w:val="0"/>
-                <w:sz w:val="24"/>
-                <w:vertAlign w:val="baseline"/>
-              </w:rPr>
-            </w:r>
-          </w:p>
-          <w:p>
-            <w:pPr>
-              <w:pStyle w:val="Normal1"/>
-              <w:widowControl w:val="false"/>
-              <w:rPr>
-                <w:position w:val="0"/>
-                <w:sz w:val="24"/>
-                <w:vertAlign w:val="baseline"/>
-              </w:rPr>
-            </w:pPr>
-            <w:r>
-              <w:rPr>
-                <w:rFonts w:eastAsia="Arial Narrow" w:cs="Arial Narrow" w:ascii="Arial Narrow" w:hAnsi="Arial Narrow"/>
-                <w:position w:val="0"/>
+              <w:pStyle w:val="LOnormal"/>
+              <w:widowControl w:val="false"/>
+              <w:rPr>
+                <w:position w:val="0"/>
+                <w:sz w:val="24"/>
+                <w:sz w:val="24"/>
+                <w:vertAlign w:val="baseline"/>
+              </w:rPr>
+            </w:pPr>
+            <w:r>
+              <w:rPr/>
+            </w:r>
+          </w:p>
+          <w:p>
+            <w:pPr>
+              <w:pStyle w:val="LOnormal"/>
+              <w:widowControl w:val="false"/>
+              <w:rPr>
+                <w:position w:val="0"/>
+                <w:sz w:val="24"/>
+                <w:sz w:val="24"/>
+                <w:vertAlign w:val="baseline"/>
+              </w:rPr>
+            </w:pPr>
+            <w:r>
+              <w:rPr>
+                <w:rFonts w:eastAsia="Arial Narrow" w:cs="Arial Narrow" w:ascii="Arial Narrow" w:hAnsi="Arial Narrow"/>
+                <w:position w:val="0"/>
+                <w:sz w:val="24"/>
                 <w:sz w:val="24"/>
                 <w:vertAlign w:val="baseline"/>
               </w:rPr>
@@ -1611,18 +1407,20 @@
           </w:tcPr>
           <w:p>
             <w:pPr>
-              <w:pStyle w:val="Normal1"/>
-              <w:widowControl w:val="false"/>
-              <w:rPr>
-                <w:position w:val="0"/>
-                <w:sz w:val="24"/>
-                <w:vertAlign w:val="baseline"/>
-              </w:rPr>
-            </w:pPr>
-            <w:r>
-              <w:rPr>
-                <w:rFonts w:eastAsia="Arial Narrow" w:cs="Arial Narrow" w:ascii="Arial Narrow" w:hAnsi="Arial Narrow"/>
-                <w:position w:val="0"/>
+              <w:pStyle w:val="LOnormal"/>
+              <w:widowControl w:val="false"/>
+              <w:rPr>
+                <w:position w:val="0"/>
+                <w:sz w:val="24"/>
+                <w:sz w:val="24"/>
+                <w:vertAlign w:val="baseline"/>
+              </w:rPr>
+            </w:pPr>
+            <w:r>
+              <w:rPr>
+                <w:rFonts w:eastAsia="Arial Narrow" w:cs="Arial Narrow" w:ascii="Arial Narrow" w:hAnsi="Arial Narrow"/>
+                <w:position w:val="0"/>
+                <w:sz w:val="24"/>
                 <w:sz w:val="24"/>
                 <w:vertAlign w:val="baseline"/>
               </w:rPr>
@@ -1632,6 +1430,7 @@
               <w:rPr>
                 <w:rFonts w:eastAsia="Arial Narrow" w:cs="Arial Narrow" w:ascii="Arial Narrow" w:hAnsi="Arial Narrow"/>
                 <w:position w:val="0"/>
+                <w:sz w:val="24"/>
                 <w:sz w:val="24"/>
                 <w:vertAlign w:val="baseline"/>
               </w:rPr>
@@ -1651,18 +1450,20 @@
           </w:tcPr>
           <w:p>
             <w:pPr>
-              <w:pStyle w:val="Normal1"/>
-              <w:widowControl w:val="false"/>
-              <w:rPr>
-                <w:position w:val="0"/>
-                <w:sz w:val="24"/>
-                <w:vertAlign w:val="baseline"/>
-              </w:rPr>
-            </w:pPr>
-            <w:r>
-              <w:rPr>
-                <w:rFonts w:eastAsia="Arial Narrow" w:cs="Arial Narrow" w:ascii="Arial Narrow" w:hAnsi="Arial Narrow"/>
-                <w:position w:val="0"/>
+              <w:pStyle w:val="LOnormal"/>
+              <w:widowControl w:val="false"/>
+              <w:rPr>
+                <w:position w:val="0"/>
+                <w:sz w:val="24"/>
+                <w:sz w:val="24"/>
+                <w:vertAlign w:val="baseline"/>
+              </w:rPr>
+            </w:pPr>
+            <w:r>
+              <w:rPr>
+                <w:rFonts w:eastAsia="Arial Narrow" w:cs="Arial Narrow" w:ascii="Arial Narrow" w:hAnsi="Arial Narrow"/>
+                <w:position w:val="0"/>
+                <w:sz w:val="24"/>
                 <w:sz w:val="24"/>
                 <w:vertAlign w:val="baseline"/>
               </w:rPr>
@@ -1672,6 +1473,7 @@
               <w:rPr>
                 <w:rFonts w:eastAsia="Arial Narrow" w:cs="Arial Narrow" w:ascii="Arial Narrow" w:hAnsi="Arial Narrow"/>
                 <w:position w:val="0"/>
+                <w:sz w:val="24"/>
                 <w:sz w:val="24"/>
                 <w:vertAlign w:val="baseline"/>
               </w:rPr>
@@ -1691,18 +1493,20 @@
           </w:tcPr>
           <w:p>
             <w:pPr>
-              <w:pStyle w:val="Normal1"/>
-              <w:widowControl w:val="false"/>
-              <w:rPr>
-                <w:position w:val="0"/>
-                <w:sz w:val="24"/>
-                <w:vertAlign w:val="baseline"/>
-              </w:rPr>
-            </w:pPr>
-            <w:r>
-              <w:rPr>
-                <w:rFonts w:eastAsia="Arial Narrow" w:cs="Arial Narrow" w:ascii="Arial Narrow" w:hAnsi="Arial Narrow"/>
-                <w:position w:val="0"/>
+              <w:pStyle w:val="LOnormal"/>
+              <w:widowControl w:val="false"/>
+              <w:rPr>
+                <w:position w:val="0"/>
+                <w:sz w:val="24"/>
+                <w:sz w:val="24"/>
+                <w:vertAlign w:val="baseline"/>
+              </w:rPr>
+            </w:pPr>
+            <w:r>
+              <w:rPr>
+                <w:rFonts w:eastAsia="Arial Narrow" w:cs="Arial Narrow" w:ascii="Arial Narrow" w:hAnsi="Arial Narrow"/>
+                <w:position w:val="0"/>
+                <w:sz w:val="24"/>
                 <w:sz w:val="24"/>
                 <w:vertAlign w:val="baseline"/>
               </w:rPr>
@@ -1712,6 +1516,7 @@
               <w:rPr>
                 <w:rFonts w:eastAsia="Arial Narrow" w:cs="Arial Narrow" w:ascii="Arial Narrow" w:hAnsi="Arial Narrow"/>
                 <w:position w:val="0"/>
+                <w:sz w:val="24"/>
                 <w:sz w:val="24"/>
                 <w:vertAlign w:val="baseline"/>
               </w:rPr>
@@ -1731,18 +1536,20 @@
           </w:tcPr>
           <w:p>
             <w:pPr>
-              <w:pStyle w:val="Normal1"/>
-              <w:widowControl w:val="false"/>
-              <w:rPr>
-                <w:position w:val="0"/>
-                <w:sz w:val="24"/>
-                <w:vertAlign w:val="baseline"/>
-              </w:rPr>
-            </w:pPr>
-            <w:r>
-              <w:rPr>
-                <w:rFonts w:eastAsia="Arial Narrow" w:cs="Arial Narrow" w:ascii="Arial Narrow" w:hAnsi="Arial Narrow"/>
-                <w:position w:val="0"/>
+              <w:pStyle w:val="LOnormal"/>
+              <w:widowControl w:val="false"/>
+              <w:rPr>
+                <w:position w:val="0"/>
+                <w:sz w:val="24"/>
+                <w:sz w:val="24"/>
+                <w:vertAlign w:val="baseline"/>
+              </w:rPr>
+            </w:pPr>
+            <w:r>
+              <w:rPr>
+                <w:rFonts w:eastAsia="Arial Narrow" w:cs="Arial Narrow" w:ascii="Arial Narrow" w:hAnsi="Arial Narrow"/>
+                <w:position w:val="0"/>
+                <w:sz w:val="24"/>
                 <w:sz w:val="24"/>
                 <w:vertAlign w:val="baseline"/>
               </w:rPr>
@@ -1752,6 +1559,7 @@
               <w:rPr>
                 <w:rFonts w:eastAsia="Arial Narrow" w:cs="Arial Narrow" w:ascii="Arial Narrow" w:hAnsi="Arial Narrow"/>
                 <w:position w:val="0"/>
+                <w:sz w:val="24"/>
                 <w:sz w:val="24"/>
                 <w:vertAlign w:val="baseline"/>
               </w:rPr>
@@ -1771,18 +1579,20 @@
           </w:tcPr>
           <w:p>
             <w:pPr>
-              <w:pStyle w:val="Normal1"/>
-              <w:widowControl w:val="false"/>
-              <w:rPr>
-                <w:position w:val="0"/>
-                <w:sz w:val="24"/>
-                <w:vertAlign w:val="baseline"/>
-              </w:rPr>
-            </w:pPr>
-            <w:r>
-              <w:rPr>
-                <w:rFonts w:eastAsia="Arial Narrow" w:cs="Arial Narrow" w:ascii="Arial Narrow" w:hAnsi="Arial Narrow"/>
-                <w:position w:val="0"/>
+              <w:pStyle w:val="LOnormal"/>
+              <w:widowControl w:val="false"/>
+              <w:rPr>
+                <w:position w:val="0"/>
+                <w:sz w:val="24"/>
+                <w:sz w:val="24"/>
+                <w:vertAlign w:val="baseline"/>
+              </w:rPr>
+            </w:pPr>
+            <w:r>
+              <w:rPr>
+                <w:rFonts w:eastAsia="Arial Narrow" w:cs="Arial Narrow" w:ascii="Arial Narrow" w:hAnsi="Arial Narrow"/>
+                <w:position w:val="0"/>
+                <w:sz w:val="24"/>
                 <w:sz w:val="24"/>
                 <w:vertAlign w:val="baseline"/>
               </w:rPr>
@@ -1802,93 +1612,24 @@
           </w:tcPr>
           <w:p>
             <w:pPr>
-              <w:pStyle w:val="Normal1"/>
-              <w:widowControl w:val="false"/>
-              <w:rPr>
-                <w:position w:val="0"/>
-                <w:sz w:val="24"/>
-                <w:vertAlign w:val="baseline"/>
-              </w:rPr>
-            </w:pPr>
-            <w:r>
-              <w:rPr>
-                <w:rFonts w:eastAsia="Arial Narrow" w:cs="Arial Narrow" w:ascii="Arial Narrow" w:hAnsi="Arial Narrow"/>
-                <w:position w:val="0"/>
+              <w:pStyle w:val="LOnormal"/>
+              <w:widowControl w:val="false"/>
+              <w:rPr>
+                <w:position w:val="0"/>
+                <w:sz w:val="24"/>
+                <w:sz w:val="24"/>
+                <w:vertAlign w:val="baseline"/>
+              </w:rPr>
+            </w:pPr>
+            <w:r>
+              <w:rPr>
+                <w:rFonts w:eastAsia="Arial Narrow" w:cs="Arial Narrow" w:ascii="Arial Narrow" w:hAnsi="Arial Narrow"/>
+                <w:position w:val="0"/>
+                <w:sz w:val="24"/>
                 <w:sz w:val="24"/>
                 <w:vertAlign w:val="baseline"/>
               </w:rPr>
               <w:t>Список использованных источников</w:t>
-            </w:r>
-          </w:p>
-        </w:tc>
-      </w:tr>
-      <w:tr>
-        <w:trPr/>
-        <w:tc>
-          <w:tcPr>
-            <w:tcW w:w="9570" w:type="dxa"/>
-            <w:gridSpan w:val="11"/>
-            <w:tcBorders/>
-            <w:shd w:fill="auto" w:val="clear"/>
-          </w:tcPr>
-          <w:p>
-            <w:pPr>
-              <w:pStyle w:val="Normal1"/>
-              <w:widowControl w:val="false"/>
-              <w:rPr>
-                <w:position w:val="0"/>
-                <w:sz w:val="24"/>
-                <w:vertAlign w:val="baseline"/>
-              </w:rPr>
-            </w:pPr>
-            <w:r>
-              <w:rPr>
-                <w:rFonts w:eastAsia="Arial Narrow" w:cs="Arial Narrow" w:ascii="Arial Narrow" w:hAnsi="Arial Narrow"/>
-                <w:position w:val="0"/>
-                <w:sz w:val="24"/>
-                <w:vertAlign w:val="baseline"/>
-              </w:rPr>
-              <w:t>Приложения</w:t>
-            </w:r>
-          </w:p>
-          <w:p>
-            <w:pPr>
-              <w:pStyle w:val="Normal1"/>
-              <w:widowControl w:val="false"/>
-              <w:rPr>
-                <w:rFonts w:ascii="Arial Narrow" w:hAnsi="Arial Narrow" w:eastAsia="Arial Narrow" w:cs="Arial Narrow"/>
-                <w:position w:val="0"/>
-                <w:sz w:val="24"/>
-                <w:vertAlign w:val="baseline"/>
-              </w:rPr>
-            </w:pPr>
-            <w:r>
-              <w:rPr>
-                <w:rFonts w:eastAsia="Arial Narrow" w:cs="Arial Narrow" w:ascii="Arial Narrow" w:hAnsi="Arial Narrow"/>
-                <w:position w:val="0"/>
-                <w:sz w:val="24"/>
-                <w:vertAlign w:val="baseline"/>
-              </w:rPr>
-            </w:r>
-          </w:p>
-          <w:p>
-            <w:pPr>
-              <w:pStyle w:val="Normal1"/>
-              <w:widowControl w:val="false"/>
-              <w:rPr>
-                <w:rFonts w:ascii="Arial Narrow" w:hAnsi="Arial Narrow" w:eastAsia="Arial Narrow" w:cs="Arial Narrow"/>
-                <w:position w:val="0"/>
-                <w:sz w:val="24"/>
-                <w:vertAlign w:val="baseline"/>
-              </w:rPr>
-            </w:pPr>
-            <w:r>
-              <w:rPr>
-                <w:rFonts w:eastAsia="Arial Narrow" w:cs="Arial Narrow" w:ascii="Arial Narrow" w:hAnsi="Arial Narrow"/>
-                <w:position w:val="0"/>
-                <w:sz w:val="24"/>
-                <w:vertAlign w:val="baseline"/>
-              </w:rPr>
             </w:r>
           </w:p>
         </w:tc>
@@ -1906,22 +1647,24 @@
           </w:tcPr>
           <w:p>
             <w:pPr>
-              <w:pStyle w:val="Normal1"/>
-              <w:widowControl w:val="false"/>
-              <w:rPr>
-                <w:rFonts w:ascii="Arial Narrow" w:hAnsi="Arial Narrow" w:eastAsia="Arial Narrow" w:cs="Arial Narrow"/>
-                <w:position w:val="0"/>
-                <w:sz w:val="24"/>
-                <w:vertAlign w:val="baseline"/>
-              </w:rPr>
-            </w:pPr>
-            <w:r>
-              <w:rPr>
-                <w:rFonts w:eastAsia="Arial Narrow" w:cs="Arial Narrow" w:ascii="Arial Narrow" w:hAnsi="Arial Narrow"/>
-                <w:position w:val="0"/>
-                <w:sz w:val="24"/>
-                <w:vertAlign w:val="baseline"/>
-              </w:rPr>
+              <w:pStyle w:val="LOnormal"/>
+              <w:widowControl w:val="false"/>
+              <w:rPr>
+                <w:position w:val="0"/>
+                <w:sz w:val="24"/>
+                <w:sz w:val="24"/>
+                <w:vertAlign w:val="baseline"/>
+              </w:rPr>
+            </w:pPr>
+            <w:r>
+              <w:rPr>
+                <w:rFonts w:eastAsia="Arial Narrow" w:cs="Arial Narrow" w:ascii="Arial Narrow" w:hAnsi="Arial Narrow"/>
+                <w:position w:val="0"/>
+                <w:sz w:val="24"/>
+                <w:sz w:val="24"/>
+                <w:vertAlign w:val="baseline"/>
+              </w:rPr>
+              <w:t>Приложения</w:t>
             </w:r>
           </w:p>
         </w:tc>
@@ -1929,9 +1672,10 @@
     </w:tbl>
     <w:p>
       <w:pPr>
-        <w:pStyle w:val="Normal1"/>
+        <w:pStyle w:val="LOnormal"/>
         <w:rPr>
           <w:position w:val="0"/>
+          <w:sz w:val="24"/>
           <w:sz w:val="24"/>
           <w:vertAlign w:val="baseline"/>
         </w:rPr>
@@ -1940,15 +1684,17 @@
         <w:rPr>
           <w:position w:val="0"/>
           <w:sz w:val="24"/>
+          <w:sz w:val="24"/>
           <w:vertAlign w:val="baseline"/>
         </w:rPr>
       </w:r>
     </w:p>
     <w:p>
       <w:pPr>
-        <w:pStyle w:val="Normal1"/>
+        <w:pStyle w:val="LOnormal"/>
         <w:rPr>
           <w:position w:val="0"/>
+          <w:sz w:val="24"/>
           <w:sz w:val="24"/>
           <w:vertAlign w:val="baseline"/>
         </w:rPr>
@@ -1956,6 +1702,7 @@
       <w:r>
         <w:rPr>
           <w:position w:val="0"/>
+          <w:sz w:val="24"/>
           <w:sz w:val="24"/>
           <w:vertAlign w:val="baseline"/>
         </w:rPr>
@@ -1977,15 +1724,15 @@
         <w:tblLook w:val="0000"/>
       </w:tblPr>
       <w:tblGrid>
-        <w:gridCol w:w="1367"/>
-        <w:gridCol w:w="901"/>
+        <w:gridCol w:w="1366"/>
+        <w:gridCol w:w="902"/>
         <w:gridCol w:w="124"/>
         <w:gridCol w:w="236"/>
         <w:gridCol w:w="2156"/>
         <w:gridCol w:w="1"/>
         <w:gridCol w:w="1082"/>
-        <w:gridCol w:w="2341"/>
-        <w:gridCol w:w="1362"/>
+        <w:gridCol w:w="2342"/>
+        <w:gridCol w:w="1361"/>
       </w:tblGrid>
       <w:tr>
         <w:trPr/>
@@ -2000,17 +1747,19 @@
           </w:tcPr>
           <w:p>
             <w:pPr>
-              <w:pStyle w:val="Normal1"/>
-              <w:widowControl w:val="false"/>
-              <w:rPr>
-                <w:position w:val="0"/>
-                <w:sz w:val="24"/>
-                <w:vertAlign w:val="baseline"/>
-              </w:rPr>
-            </w:pPr>
-            <w:r>
-              <w:rPr>
-                <w:position w:val="0"/>
+              <w:pStyle w:val="LOnormal"/>
+              <w:widowControl w:val="false"/>
+              <w:rPr>
+                <w:position w:val="0"/>
+                <w:sz w:val="24"/>
+                <w:sz w:val="24"/>
+                <w:vertAlign w:val="baseline"/>
+              </w:rPr>
+            </w:pPr>
+            <w:r>
+              <w:rPr>
+                <w:position w:val="0"/>
+                <w:sz w:val="24"/>
                 <w:sz w:val="24"/>
                 <w:vertAlign w:val="baseline"/>
               </w:rPr>
@@ -2023,23 +1772,25 @@
         <w:trPr/>
         <w:tc>
           <w:tcPr>
-            <w:tcW w:w="1367" w:type="dxa"/>
-            <w:tcBorders/>
-            <w:shd w:fill="auto" w:val="clear"/>
-          </w:tcPr>
-          <w:p>
-            <w:pPr>
-              <w:pStyle w:val="Normal1"/>
-              <w:widowControl w:val="false"/>
-              <w:rPr>
-                <w:position w:val="0"/>
-                <w:sz w:val="24"/>
-                <w:vertAlign w:val="baseline"/>
-              </w:rPr>
-            </w:pPr>
-            <w:r>
-              <w:rPr>
-                <w:position w:val="0"/>
+            <w:tcW w:w="1366" w:type="dxa"/>
+            <w:tcBorders/>
+            <w:shd w:fill="auto" w:val="clear"/>
+          </w:tcPr>
+          <w:p>
+            <w:pPr>
+              <w:pStyle w:val="LOnormal"/>
+              <w:widowControl w:val="false"/>
+              <w:rPr>
+                <w:position w:val="0"/>
+                <w:sz w:val="24"/>
+                <w:sz w:val="24"/>
+                <w:vertAlign w:val="baseline"/>
+              </w:rPr>
+            </w:pPr>
+            <w:r>
+              <w:rPr>
+                <w:position w:val="0"/>
+                <w:sz w:val="24"/>
                 <w:sz w:val="24"/>
                 <w:vertAlign w:val="baseline"/>
               </w:rPr>
@@ -2049,7 +1800,7 @@
         </w:tc>
         <w:tc>
           <w:tcPr>
-            <w:tcW w:w="8203" w:type="dxa"/>
+            <w:tcW w:w="8204" w:type="dxa"/>
             <w:gridSpan w:val="8"/>
             <w:tcBorders>
               <w:bottom w:val="single" w:sz="4" w:space="0" w:color="000000"/>
@@ -2058,12 +1809,13 @@
           </w:tcPr>
           <w:p>
             <w:pPr>
-              <w:pStyle w:val="Normal1"/>
+              <w:pStyle w:val="LOnormal"/>
               <w:widowControl w:val="false"/>
               <w:rPr>
                 <w:rFonts w:ascii="Arial" w:hAnsi="Arial" w:eastAsia="Arial" w:cs="Arial"/>
                 <w:position w:val="0"/>
                 <w:sz w:val="24"/>
+                <w:sz w:val="24"/>
                 <w:vertAlign w:val="baseline"/>
               </w:rPr>
             </w:pPr>
@@ -2071,6 +1823,29 @@
               <w:rPr>
                 <w:rFonts w:eastAsia="Arial" w:cs="Arial" w:ascii="Arial" w:hAnsi="Arial"/>
                 <w:position w:val="0"/>
+                <w:sz w:val="24"/>
+                <w:sz w:val="24"/>
+                <w:vertAlign w:val="baseline"/>
+              </w:rPr>
+            </w:r>
+          </w:p>
+          <w:p>
+            <w:pPr>
+              <w:pStyle w:val="LOnormal"/>
+              <w:widowControl w:val="false"/>
+              <w:rPr>
+                <w:rFonts w:ascii="Arial" w:hAnsi="Arial" w:eastAsia="Arial" w:cs="Arial"/>
+                <w:position w:val="0"/>
+                <w:sz w:val="24"/>
+                <w:sz w:val="24"/>
+                <w:vertAlign w:val="baseline"/>
+              </w:rPr>
+            </w:pPr>
+            <w:r>
+              <w:rPr>
+                <w:rFonts w:eastAsia="Arial" w:cs="Arial" w:ascii="Arial" w:hAnsi="Arial"/>
+                <w:position w:val="0"/>
+                <w:sz w:val="24"/>
                 <w:sz w:val="24"/>
                 <w:vertAlign w:val="baseline"/>
               </w:rPr>
@@ -2091,162 +1866,24 @@
           </w:tcPr>
           <w:p>
             <w:pPr>
-              <w:pStyle w:val="Normal1"/>
-              <w:widowControl w:val="false"/>
-              <w:rPr>
-                <w:rFonts w:ascii="Arial Narrow" w:hAnsi="Arial Narrow" w:eastAsia="Arial Narrow" w:cs="Arial Narrow"/>
-                <w:position w:val="0"/>
-                <w:sz w:val="24"/>
-                <w:vertAlign w:val="baseline"/>
-              </w:rPr>
-            </w:pPr>
-            <w:r>
-              <w:rPr>
-                <w:rFonts w:eastAsia="Arial Narrow" w:cs="Arial Narrow" w:ascii="Arial Narrow" w:hAnsi="Arial Narrow"/>
-                <w:position w:val="0"/>
-                <w:sz w:val="24"/>
-                <w:vertAlign w:val="baseline"/>
-              </w:rPr>
-            </w:r>
-          </w:p>
-          <w:p>
-            <w:pPr>
-              <w:pStyle w:val="Normal1"/>
-              <w:widowControl w:val="false"/>
-              <w:rPr>
-                <w:position w:val="0"/>
-                <w:sz w:val="24"/>
-                <w:vertAlign w:val="baseline"/>
-              </w:rPr>
-            </w:pPr>
-            <w:r>
-              <w:rPr>
-                <w:rFonts w:eastAsia="Arial Narrow" w:cs="Arial Narrow" w:ascii="Arial Narrow" w:hAnsi="Arial Narrow"/>
-                <w:position w:val="0"/>
+              <w:pStyle w:val="LOnormal"/>
+              <w:widowControl w:val="false"/>
+              <w:rPr>
+                <w:position w:val="0"/>
+                <w:sz w:val="24"/>
+                <w:sz w:val="24"/>
+                <w:vertAlign w:val="baseline"/>
+              </w:rPr>
+            </w:pPr>
+            <w:r>
+              <w:rPr>
+                <w:rFonts w:eastAsia="Arial Narrow" w:cs="Arial Narrow" w:ascii="Arial Narrow" w:hAnsi="Arial Narrow"/>
+                <w:position w:val="0"/>
+                <w:sz w:val="24"/>
                 <w:sz w:val="24"/>
                 <w:vertAlign w:val="baseline"/>
               </w:rPr>
               <w:t xml:space="preserve">Схема алгоритма (А3). </w:t>
-            </w:r>
-          </w:p>
-          <w:p>
-            <w:pPr>
-              <w:pStyle w:val="Normal1"/>
-              <w:widowControl w:val="false"/>
-              <w:rPr>
-                <w:rFonts w:ascii="Arial Narrow" w:hAnsi="Arial Narrow" w:eastAsia="Arial Narrow" w:cs="Arial Narrow"/>
-                <w:position w:val="0"/>
-                <w:sz w:val="24"/>
-                <w:vertAlign w:val="baseline"/>
-              </w:rPr>
-            </w:pPr>
-            <w:r>
-              <w:rPr>
-                <w:rFonts w:eastAsia="Arial Narrow" w:cs="Arial Narrow" w:ascii="Arial Narrow" w:hAnsi="Arial Narrow"/>
-                <w:position w:val="0"/>
-                <w:sz w:val="24"/>
-                <w:vertAlign w:val="baseline"/>
-              </w:rPr>
-            </w:r>
-          </w:p>
-          <w:p>
-            <w:pPr>
-              <w:pStyle w:val="Normal1"/>
-              <w:widowControl w:val="false"/>
-              <w:rPr>
-                <w:rFonts w:ascii="Arial Narrow" w:hAnsi="Arial Narrow" w:eastAsia="Arial Narrow" w:cs="Arial Narrow"/>
-                <w:position w:val="0"/>
-                <w:sz w:val="24"/>
-                <w:vertAlign w:val="baseline"/>
-              </w:rPr>
-            </w:pPr>
-            <w:r>
-              <w:rPr>
-                <w:rFonts w:eastAsia="Arial Narrow" w:cs="Arial Narrow" w:ascii="Arial Narrow" w:hAnsi="Arial Narrow"/>
-                <w:position w:val="0"/>
-                <w:sz w:val="24"/>
-                <w:vertAlign w:val="baseline"/>
-              </w:rPr>
-            </w:r>
-          </w:p>
-          <w:p>
-            <w:pPr>
-              <w:pStyle w:val="Normal1"/>
-              <w:widowControl w:val="false"/>
-              <w:rPr>
-                <w:rFonts w:ascii="Arial Narrow" w:hAnsi="Arial Narrow" w:eastAsia="Arial Narrow" w:cs="Arial Narrow"/>
-                <w:position w:val="0"/>
-                <w:sz w:val="24"/>
-                <w:vertAlign w:val="baseline"/>
-              </w:rPr>
-            </w:pPr>
-            <w:r>
-              <w:rPr>
-                <w:rFonts w:eastAsia="Arial Narrow" w:cs="Arial Narrow" w:ascii="Arial Narrow" w:hAnsi="Arial Narrow"/>
-                <w:position w:val="0"/>
-                <w:sz w:val="24"/>
-                <w:vertAlign w:val="baseline"/>
-              </w:rPr>
-            </w:r>
-          </w:p>
-          <w:p>
-            <w:pPr>
-              <w:pStyle w:val="Normal1"/>
-              <w:widowControl w:val="false"/>
-              <w:rPr>
-                <w:rFonts w:ascii="Arial Narrow" w:hAnsi="Arial Narrow" w:eastAsia="Arial Narrow" w:cs="Arial Narrow"/>
-                <w:position w:val="0"/>
-                <w:sz w:val="24"/>
-                <w:vertAlign w:val="baseline"/>
-              </w:rPr>
-            </w:pPr>
-            <w:r>
-              <w:rPr>
-                <w:rFonts w:eastAsia="Arial Narrow" w:cs="Arial Narrow" w:ascii="Arial Narrow" w:hAnsi="Arial Narrow"/>
-                <w:position w:val="0"/>
-                <w:sz w:val="24"/>
-                <w:vertAlign w:val="baseline"/>
-              </w:rPr>
-            </w:r>
-          </w:p>
-          <w:p>
-            <w:pPr>
-              <w:pStyle w:val="Normal1"/>
-              <w:widowControl w:val="false"/>
-              <w:rPr>
-                <w:rFonts w:ascii="Arial Narrow" w:hAnsi="Arial Narrow" w:eastAsia="Arial Narrow" w:cs="Arial Narrow"/>
-                <w:position w:val="0"/>
-                <w:sz w:val="24"/>
-                <w:vertAlign w:val="baseline"/>
-              </w:rPr>
-            </w:pPr>
-            <w:r>
-              <w:rPr>
-                <w:rFonts w:eastAsia="Arial Narrow" w:cs="Arial Narrow" w:ascii="Arial Narrow" w:hAnsi="Arial Narrow"/>
-                <w:position w:val="0"/>
-                <w:sz w:val="24"/>
-                <w:vertAlign w:val="baseline"/>
-              </w:rPr>
-            </w:r>
-          </w:p>
-          <w:p>
-            <w:pPr>
-              <w:pStyle w:val="Normal1"/>
-              <w:widowControl w:val="false"/>
-              <w:rPr>
-                <w:rFonts w:ascii="Arial Narrow" w:hAnsi="Arial Narrow" w:eastAsia="Arial Narrow" w:cs="Arial Narrow"/>
-                <w:position w:val="0"/>
-                <w:sz w:val="24"/>
-                <w:vertAlign w:val="baseline"/>
-              </w:rPr>
-            </w:pPr>
-            <w:r>
-              <w:rPr>
-                <w:rFonts w:eastAsia="Arial Narrow" w:cs="Arial Narrow" w:ascii="Arial Narrow" w:hAnsi="Arial Narrow"/>
-                <w:position w:val="0"/>
-                <w:sz w:val="24"/>
-                <w:vertAlign w:val="baseline"/>
-              </w:rPr>
             </w:r>
           </w:p>
         </w:tc>
@@ -2265,7 +1902,31 @@
           </w:tcPr>
           <w:p>
             <w:pPr>
-              <w:pStyle w:val="Normal1"/>
+              <w:pStyle w:val="LOnormal"/>
+              <w:widowControl w:val="false"/>
+              <w:rPr>
+                <w:rFonts w:ascii="Arial Narrow" w:hAnsi="Arial Narrow" w:eastAsia="Arial Narrow" w:cs="Arial Narrow"/>
+                <w:position w:val="0"/>
+                <w:sz w:val="22"/>
+                <w:sz w:val="22"/>
+                <w:szCs w:val="22"/>
+                <w:vertAlign w:val="baseline"/>
+              </w:rPr>
+            </w:pPr>
+            <w:r>
+              <w:rPr>
+                <w:rFonts w:eastAsia="Arial Narrow" w:cs="Arial Narrow" w:ascii="Arial Narrow" w:hAnsi="Arial Narrow"/>
+                <w:position w:val="0"/>
+                <w:sz w:val="22"/>
+                <w:sz w:val="22"/>
+                <w:szCs w:val="22"/>
+                <w:vertAlign w:val="baseline"/>
+              </w:rPr>
+            </w:r>
+          </w:p>
+          <w:p>
+            <w:pPr>
+              <w:pStyle w:val="LOnormal"/>
               <w:widowControl w:val="false"/>
               <w:rPr>
                 <w:rFonts w:ascii="Arial Narrow" w:hAnsi="Arial Narrow" w:eastAsia="Arial Narrow" w:cs="Arial Narrow"/>
@@ -2302,17 +1963,19 @@
           </w:tcPr>
           <w:p>
             <w:pPr>
-              <w:pStyle w:val="Normal1"/>
-              <w:widowControl w:val="false"/>
-              <w:rPr>
-                <w:position w:val="0"/>
-                <w:sz w:val="24"/>
-                <w:vertAlign w:val="baseline"/>
-              </w:rPr>
-            </w:pPr>
-            <w:r>
-              <w:rPr>
-                <w:position w:val="0"/>
+              <w:pStyle w:val="LOnormal"/>
+              <w:widowControl w:val="false"/>
+              <w:rPr>
+                <w:position w:val="0"/>
+                <w:sz w:val="24"/>
+                <w:sz w:val="24"/>
+                <w:vertAlign w:val="baseline"/>
+              </w:rPr>
+            </w:pPr>
+            <w:r>
+              <w:rPr>
+                <w:position w:val="0"/>
+                <w:sz w:val="24"/>
                 <w:sz w:val="24"/>
                 <w:vertAlign w:val="baseline"/>
               </w:rPr>
@@ -2332,7 +1995,7 @@
           </w:tcPr>
           <w:p>
             <w:pPr>
-              <w:pStyle w:val="Normal1"/>
+              <w:pStyle w:val="LOnormal"/>
               <w:widowControl w:val="false"/>
               <w:rPr>
                 <w:rFonts w:ascii="Arial Narrow" w:hAnsi="Arial Narrow" w:eastAsia="Arial Narrow" w:cs="Arial Narrow"/>
@@ -2367,18 +2030,20 @@
           </w:tcPr>
           <w:p>
             <w:pPr>
-              <w:pStyle w:val="Normal1"/>
-              <w:widowControl w:val="false"/>
-              <w:rPr>
-                <w:position w:val="0"/>
-                <w:sz w:val="24"/>
-                <w:vertAlign w:val="baseline"/>
-              </w:rPr>
-            </w:pPr>
-            <w:r>
-              <w:rPr>
-                <w:rFonts w:eastAsia="Arial Narrow" w:cs="Arial Narrow" w:ascii="Arial Narrow" w:hAnsi="Arial Narrow"/>
-                <w:position w:val="0"/>
+              <w:pStyle w:val="LOnormal"/>
+              <w:widowControl w:val="false"/>
+              <w:rPr>
+                <w:position w:val="0"/>
+                <w:sz w:val="24"/>
+                <w:sz w:val="24"/>
+                <w:vertAlign w:val="baseline"/>
+              </w:rPr>
+            </w:pPr>
+            <w:r>
+              <w:rPr>
+                <w:rFonts w:eastAsia="Arial Narrow" w:cs="Arial Narrow" w:ascii="Arial Narrow" w:hAnsi="Arial Narrow"/>
+                <w:position w:val="0"/>
+                <w:sz w:val="24"/>
                 <w:sz w:val="24"/>
                 <w:vertAlign w:val="baseline"/>
               </w:rPr>
@@ -2398,18 +2063,20 @@
           </w:tcPr>
           <w:p>
             <w:pPr>
-              <w:pStyle w:val="Normal1"/>
-              <w:widowControl w:val="false"/>
-              <w:rPr>
-                <w:position w:val="0"/>
-                <w:sz w:val="24"/>
-                <w:vertAlign w:val="baseline"/>
-              </w:rPr>
-            </w:pPr>
-            <w:r>
-              <w:rPr>
-                <w:rFonts w:eastAsia="Arial Narrow" w:cs="Arial Narrow" w:ascii="Arial Narrow" w:hAnsi="Arial Narrow"/>
-                <w:position w:val="0"/>
+              <w:pStyle w:val="LOnormal"/>
+              <w:widowControl w:val="false"/>
+              <w:rPr>
+                <w:position w:val="0"/>
+                <w:sz w:val="24"/>
+                <w:sz w:val="24"/>
+                <w:vertAlign w:val="baseline"/>
+              </w:rPr>
+            </w:pPr>
+            <w:r>
+              <w:rPr>
+                <w:rFonts w:eastAsia="Arial Narrow" w:cs="Arial Narrow" w:ascii="Arial Narrow" w:hAnsi="Arial Narrow"/>
+                <w:position w:val="0"/>
+                <w:sz w:val="24"/>
                 <w:sz w:val="24"/>
                 <w:vertAlign w:val="baseline"/>
               </w:rPr>
@@ -2419,6 +2086,7 @@
               <w:rPr>
                 <w:rFonts w:eastAsia="Arial Narrow" w:cs="Arial Narrow" w:ascii="Arial Narrow" w:hAnsi="Arial Narrow"/>
                 <w:position w:val="0"/>
+                <w:sz w:val="24"/>
                 <w:sz w:val="24"/>
                 <w:vertAlign w:val="baseline"/>
               </w:rPr>
@@ -2440,19 +2108,43 @@
           </w:tcPr>
           <w:p>
             <w:pPr>
-              <w:pStyle w:val="Normal1"/>
+              <w:pStyle w:val="LOnormal"/>
               <w:widowControl w:val="false"/>
               <w:rPr>
                 <w:rFonts w:ascii="Arial Narrow" w:hAnsi="Arial Narrow" w:eastAsia="Arial Narrow" w:cs="Arial Narrow"/>
                 <w:position w:val="0"/>
                 <w:sz w:val="24"/>
-                <w:vertAlign w:val="baseline"/>
-              </w:rPr>
-            </w:pPr>
-            <w:r>
-              <w:rPr>
-                <w:rFonts w:eastAsia="Arial Narrow" w:cs="Arial Narrow" w:ascii="Arial Narrow" w:hAnsi="Arial Narrow"/>
-                <w:position w:val="0"/>
+                <w:sz w:val="24"/>
+                <w:vertAlign w:val="baseline"/>
+              </w:rPr>
+            </w:pPr>
+            <w:r>
+              <w:rPr>
+                <w:rFonts w:eastAsia="Arial Narrow" w:cs="Arial Narrow" w:ascii="Arial Narrow" w:hAnsi="Arial Narrow"/>
+                <w:position w:val="0"/>
+                <w:sz w:val="24"/>
+                <w:sz w:val="24"/>
+                <w:vertAlign w:val="baseline"/>
+              </w:rPr>
+            </w:r>
+          </w:p>
+          <w:p>
+            <w:pPr>
+              <w:pStyle w:val="LOnormal"/>
+              <w:widowControl w:val="false"/>
+              <w:rPr>
+                <w:rFonts w:ascii="Arial Narrow" w:hAnsi="Arial Narrow" w:eastAsia="Arial Narrow" w:cs="Arial Narrow"/>
+                <w:position w:val="0"/>
+                <w:sz w:val="24"/>
+                <w:sz w:val="24"/>
+                <w:vertAlign w:val="baseline"/>
+              </w:rPr>
+            </w:pPr>
+            <w:r>
+              <w:rPr>
+                <w:rFonts w:eastAsia="Arial Narrow" w:cs="Arial Narrow" w:ascii="Arial Narrow" w:hAnsi="Arial Narrow"/>
+                <w:position w:val="0"/>
+                <w:sz w:val="24"/>
                 <w:sz w:val="24"/>
                 <w:vertAlign w:val="baseline"/>
               </w:rPr>
@@ -2473,17 +2165,19 @@
           </w:tcPr>
           <w:p>
             <w:pPr>
-              <w:pStyle w:val="Normal1"/>
-              <w:widowControl w:val="false"/>
-              <w:rPr>
-                <w:position w:val="0"/>
-                <w:sz w:val="24"/>
-                <w:vertAlign w:val="baseline"/>
-              </w:rPr>
-            </w:pPr>
-            <w:r>
-              <w:rPr>
-                <w:position w:val="0"/>
+              <w:pStyle w:val="LOnormal"/>
+              <w:widowControl w:val="false"/>
+              <w:rPr>
+                <w:position w:val="0"/>
+                <w:sz w:val="24"/>
+                <w:sz w:val="24"/>
+                <w:vertAlign w:val="baseline"/>
+              </w:rPr>
+            </w:pPr>
+            <w:r>
+              <w:rPr>
+                <w:position w:val="0"/>
+                <w:sz w:val="24"/>
                 <w:sz w:val="24"/>
                 <w:vertAlign w:val="baseline"/>
               </w:rPr>
@@ -2503,10 +2197,11 @@
           </w:tcPr>
           <w:p>
             <w:pPr>
-              <w:pStyle w:val="Normal1"/>
-              <w:widowControl w:val="false"/>
-              <w:rPr>
-                <w:position w:val="0"/>
+              <w:pStyle w:val="LOnormal"/>
+              <w:widowControl w:val="false"/>
+              <w:rPr>
+                <w:position w:val="0"/>
+                <w:sz w:val="24"/>
                 <w:sz w:val="24"/>
                 <w:vertAlign w:val="baseline"/>
               </w:rPr>
@@ -2522,6 +2217,87 @@
         <w:trPr/>
         <w:tc>
           <w:tcPr>
+            <w:tcW w:w="2628" w:type="dxa"/>
+            <w:gridSpan w:val="4"/>
+            <w:tcBorders/>
+            <w:shd w:fill="auto" w:val="clear"/>
+          </w:tcPr>
+          <w:p>
+            <w:pPr>
+              <w:pStyle w:val="LOnormal"/>
+              <w:widowControl w:val="false"/>
+              <w:rPr>
+                <w:position w:val="0"/>
+                <w:sz w:val="24"/>
+                <w:sz w:val="24"/>
+                <w:vertAlign w:val="baseline"/>
+              </w:rPr>
+            </w:pPr>
+            <w:r>
+              <w:rPr>
+                <w:position w:val="0"/>
+                <w:sz w:val="24"/>
+                <w:sz w:val="24"/>
+                <w:vertAlign w:val="baseline"/>
+              </w:rPr>
+            </w:r>
+          </w:p>
+        </w:tc>
+        <w:tc>
+          <w:tcPr>
+            <w:tcW w:w="6942" w:type="dxa"/>
+            <w:gridSpan w:val="5"/>
+            <w:tcBorders>
+              <w:bottom w:val="single" w:sz="4" w:space="0" w:color="000000"/>
+            </w:tcBorders>
+            <w:shd w:fill="auto" w:val="clear"/>
+          </w:tcPr>
+          <w:p>
+            <w:pPr>
+              <w:pStyle w:val="LOnormal"/>
+              <w:widowControl w:val="false"/>
+              <w:rPr>
+                <w:position w:val="0"/>
+                <w:sz w:val="24"/>
+                <w:sz w:val="24"/>
+                <w:vertAlign w:val="baseline"/>
+              </w:rPr>
+            </w:pPr>
+            <w:r>
+              <w:rPr>
+                <w:position w:val="0"/>
+                <w:sz w:val="24"/>
+                <w:sz w:val="24"/>
+                <w:vertAlign w:val="baseline"/>
+              </w:rPr>
+            </w:r>
+          </w:p>
+          <w:p>
+            <w:pPr>
+              <w:pStyle w:val="LOnormal"/>
+              <w:widowControl w:val="false"/>
+              <w:rPr>
+                <w:position w:val="0"/>
+                <w:sz w:val="24"/>
+                <w:sz w:val="24"/>
+                <w:vertAlign w:val="baseline"/>
+              </w:rPr>
+            </w:pPr>
+            <w:r>
+              <w:rPr>
+                <w:position w:val="0"/>
+                <w:sz w:val="24"/>
+                <w:sz w:val="24"/>
+                <w:vertAlign w:val="baseline"/>
+              </w:rPr>
+            </w:r>
+          </w:p>
+        </w:tc>
+      </w:tr>
+      <w:tr>
+        <w:trPr/>
+        <w:tc>
+          <w:tcPr>
             <w:tcW w:w="9570" w:type="dxa"/>
             <w:gridSpan w:val="9"/>
             <w:tcBorders/>
@@ -2529,17 +2305,19 @@
           </w:tcPr>
           <w:p>
             <w:pPr>
-              <w:pStyle w:val="Normal1"/>
-              <w:widowControl w:val="false"/>
-              <w:rPr>
-                <w:position w:val="0"/>
-                <w:sz w:val="24"/>
-                <w:vertAlign w:val="baseline"/>
-              </w:rPr>
-            </w:pPr>
-            <w:r>
-              <w:rPr>
-                <w:position w:val="0"/>
+              <w:pStyle w:val="LOnormal"/>
+              <w:widowControl w:val="false"/>
+              <w:rPr>
+                <w:position w:val="0"/>
+                <w:sz w:val="24"/>
+                <w:sz w:val="24"/>
+                <w:vertAlign w:val="baseline"/>
+              </w:rPr>
+            </w:pPr>
+            <w:r>
+              <w:rPr>
+                <w:position w:val="0"/>
+                <w:sz w:val="24"/>
                 <w:sz w:val="24"/>
                 <w:vertAlign w:val="baseline"/>
               </w:rPr>
@@ -2561,17 +2339,19 @@
           </w:tcPr>
           <w:p>
             <w:pPr>
-              <w:pStyle w:val="Normal1"/>
-              <w:widowControl w:val="false"/>
-              <w:rPr>
-                <w:position w:val="0"/>
-                <w:sz w:val="24"/>
-                <w:vertAlign w:val="baseline"/>
-              </w:rPr>
-            </w:pPr>
-            <w:r>
-              <w:rPr>
-                <w:position w:val="0"/>
+              <w:pStyle w:val="LOnormal"/>
+              <w:widowControl w:val="false"/>
+              <w:rPr>
+                <w:position w:val="0"/>
+                <w:sz w:val="24"/>
+                <w:sz w:val="24"/>
+                <w:vertAlign w:val="baseline"/>
+              </w:rPr>
+            </w:pPr>
+            <w:r>
+              <w:rPr>
+                <w:position w:val="0"/>
+                <w:sz w:val="24"/>
                 <w:sz w:val="24"/>
                 <w:vertAlign w:val="baseline"/>
               </w:rPr>
@@ -2590,17 +2370,19 @@
           </w:tcPr>
           <w:p>
             <w:pPr>
-              <w:pStyle w:val="Normal1"/>
-              <w:widowControl w:val="false"/>
-              <w:rPr>
-                <w:position w:val="0"/>
-                <w:sz w:val="24"/>
-                <w:vertAlign w:val="baseline"/>
-              </w:rPr>
-            </w:pPr>
-            <w:r>
-              <w:rPr>
-                <w:position w:val="0"/>
+              <w:pStyle w:val="LOnormal"/>
+              <w:widowControl w:val="false"/>
+              <w:rPr>
+                <w:position w:val="0"/>
+                <w:sz w:val="24"/>
+                <w:sz w:val="24"/>
+                <w:vertAlign w:val="baseline"/>
+              </w:rPr>
+            </w:pPr>
+            <w:r>
+              <w:rPr>
+                <w:position w:val="0"/>
+                <w:sz w:val="24"/>
                 <w:sz w:val="24"/>
                 <w:vertAlign w:val="baseline"/>
               </w:rPr>
@@ -2621,19 +2403,21 @@
           </w:tcPr>
           <w:p>
             <w:pPr>
-              <w:pStyle w:val="Normal1"/>
+              <w:pStyle w:val="LOnormal"/>
               <w:widowControl w:val="false"/>
               <w:rPr>
                 <w:rFonts w:ascii="Arial Narrow" w:hAnsi="Arial Narrow" w:eastAsia="Arial Narrow" w:cs="Arial Narrow"/>
                 <w:position w:val="0"/>
                 <w:sz w:val="24"/>
-                <w:vertAlign w:val="baseline"/>
-              </w:rPr>
-            </w:pPr>
-            <w:r>
-              <w:rPr>
-                <w:rFonts w:eastAsia="Arial Narrow" w:cs="Arial Narrow" w:ascii="Arial Narrow" w:hAnsi="Arial Narrow"/>
-                <w:position w:val="0"/>
+                <w:sz w:val="24"/>
+                <w:vertAlign w:val="baseline"/>
+              </w:rPr>
+            </w:pPr>
+            <w:r>
+              <w:rPr>
+                <w:rFonts w:eastAsia="Arial Narrow" w:cs="Arial Narrow" w:ascii="Arial Narrow" w:hAnsi="Arial Narrow"/>
+                <w:position w:val="0"/>
+                <w:sz w:val="24"/>
                 <w:sz w:val="24"/>
                 <w:vertAlign w:val="baseline"/>
               </w:rPr>
@@ -2652,18 +2436,20 @@
           </w:tcPr>
           <w:p>
             <w:pPr>
-              <w:pStyle w:val="Normal1"/>
-              <w:widowControl w:val="false"/>
-              <w:rPr>
-                <w:position w:val="0"/>
-                <w:sz w:val="24"/>
-                <w:vertAlign w:val="baseline"/>
-              </w:rPr>
-            </w:pPr>
-            <w:r>
-              <w:rPr>
-                <w:rFonts w:eastAsia="Arial Narrow" w:cs="Arial Narrow" w:ascii="Arial Narrow" w:hAnsi="Arial Narrow"/>
-                <w:position w:val="0"/>
+              <w:pStyle w:val="LOnormal"/>
+              <w:widowControl w:val="false"/>
+              <w:rPr>
+                <w:position w:val="0"/>
+                <w:sz w:val="24"/>
+                <w:sz w:val="24"/>
+                <w:vertAlign w:val="baseline"/>
+              </w:rPr>
+            </w:pPr>
+            <w:r>
+              <w:rPr>
+                <w:rFonts w:eastAsia="Arial Narrow" w:cs="Arial Narrow" w:ascii="Arial Narrow" w:hAnsi="Arial Narrow"/>
+                <w:position w:val="0"/>
+                <w:sz w:val="24"/>
                 <w:sz w:val="24"/>
                 <w:vertAlign w:val="baseline"/>
               </w:rPr>
@@ -2679,6 +2465,7 @@
               <w:rPr>
                 <w:rFonts w:eastAsia="Arial Narrow" w:cs="Arial Narrow" w:ascii="Arial Narrow" w:hAnsi="Arial Narrow"/>
                 <w:position w:val="0"/>
+                <w:sz w:val="24"/>
                 <w:sz w:val="24"/>
                 <w:vertAlign w:val="baseline"/>
               </w:rPr>
@@ -2698,18 +2485,20 @@
           </w:tcPr>
           <w:p>
             <w:pPr>
-              <w:pStyle w:val="Normal1"/>
-              <w:widowControl w:val="false"/>
-              <w:rPr>
-                <w:position w:val="0"/>
-                <w:sz w:val="24"/>
-                <w:vertAlign w:val="baseline"/>
-              </w:rPr>
-            </w:pPr>
-            <w:r>
-              <w:rPr>
-                <w:rFonts w:eastAsia="Arial Narrow" w:cs="Arial Narrow" w:ascii="Arial Narrow" w:hAnsi="Arial Narrow"/>
-                <w:position w:val="0"/>
+              <w:pStyle w:val="LOnormal"/>
+              <w:widowControl w:val="false"/>
+              <w:rPr>
+                <w:position w:val="0"/>
+                <w:sz w:val="24"/>
+                <w:sz w:val="24"/>
+                <w:vertAlign w:val="baseline"/>
+              </w:rPr>
+            </w:pPr>
+            <w:r>
+              <w:rPr>
+                <w:rFonts w:eastAsia="Arial Narrow" w:cs="Arial Narrow" w:ascii="Arial Narrow" w:hAnsi="Arial Narrow"/>
+                <w:position w:val="0"/>
+                <w:sz w:val="24"/>
                 <w:sz w:val="24"/>
                 <w:vertAlign w:val="baseline"/>
               </w:rPr>
@@ -2725,6 +2514,7 @@
               <w:rPr>
                 <w:rFonts w:eastAsia="Arial Narrow" w:cs="Arial Narrow" w:ascii="Arial Narrow" w:hAnsi="Arial Narrow"/>
                 <w:position w:val="0"/>
+                <w:sz w:val="24"/>
                 <w:sz w:val="24"/>
                 <w:vertAlign w:val="baseline"/>
               </w:rPr>
@@ -2744,18 +2534,20 @@
           </w:tcPr>
           <w:p>
             <w:pPr>
-              <w:pStyle w:val="Normal1"/>
-              <w:widowControl w:val="false"/>
-              <w:rPr>
-                <w:position w:val="0"/>
-                <w:sz w:val="24"/>
-                <w:vertAlign w:val="baseline"/>
-              </w:rPr>
-            </w:pPr>
-            <w:r>
-              <w:rPr>
-                <w:rFonts w:eastAsia="Arial Narrow" w:cs="Arial Narrow" w:ascii="Arial Narrow" w:hAnsi="Arial Narrow"/>
-                <w:position w:val="0"/>
+              <w:pStyle w:val="LOnormal"/>
+              <w:widowControl w:val="false"/>
+              <w:rPr>
+                <w:position w:val="0"/>
+                <w:sz w:val="24"/>
+                <w:sz w:val="24"/>
+                <w:vertAlign w:val="baseline"/>
+              </w:rPr>
+            </w:pPr>
+            <w:r>
+              <w:rPr>
+                <w:rFonts w:eastAsia="Arial Narrow" w:cs="Arial Narrow" w:ascii="Arial Narrow" w:hAnsi="Arial Narrow"/>
+                <w:position w:val="0"/>
+                <w:sz w:val="24"/>
                 <w:sz w:val="24"/>
                 <w:vertAlign w:val="baseline"/>
               </w:rPr>
@@ -2771,6 +2563,7 @@
               <w:rPr>
                 <w:rFonts w:eastAsia="Arial Narrow" w:cs="Arial Narrow" w:ascii="Arial Narrow" w:hAnsi="Arial Narrow"/>
                 <w:position w:val="0"/>
+                <w:sz w:val="24"/>
                 <w:sz w:val="24"/>
                 <w:vertAlign w:val="baseline"/>
               </w:rPr>
@@ -2790,18 +2583,20 @@
           </w:tcPr>
           <w:p>
             <w:pPr>
-              <w:pStyle w:val="Normal1"/>
-              <w:widowControl w:val="false"/>
-              <w:rPr>
-                <w:position w:val="0"/>
-                <w:sz w:val="24"/>
-                <w:vertAlign w:val="baseline"/>
-              </w:rPr>
-            </w:pPr>
-            <w:r>
-              <w:rPr>
-                <w:rFonts w:eastAsia="Arial Narrow" w:cs="Arial Narrow" w:ascii="Arial Narrow" w:hAnsi="Arial Narrow"/>
-                <w:position w:val="0"/>
+              <w:pStyle w:val="LOnormal"/>
+              <w:widowControl w:val="false"/>
+              <w:rPr>
+                <w:position w:val="0"/>
+                <w:sz w:val="24"/>
+                <w:sz w:val="24"/>
+                <w:vertAlign w:val="baseline"/>
+              </w:rPr>
+            </w:pPr>
+            <w:r>
+              <w:rPr>
+                <w:rFonts w:eastAsia="Arial Narrow" w:cs="Arial Narrow" w:ascii="Arial Narrow" w:hAnsi="Arial Narrow"/>
+                <w:position w:val="0"/>
+                <w:sz w:val="24"/>
                 <w:sz w:val="24"/>
                 <w:vertAlign w:val="baseline"/>
               </w:rPr>
@@ -2817,6 +2612,7 @@
               <w:rPr>
                 <w:rFonts w:eastAsia="Arial Narrow" w:cs="Arial Narrow" w:ascii="Arial Narrow" w:hAnsi="Arial Narrow"/>
                 <w:position w:val="0"/>
+                <w:sz w:val="24"/>
                 <w:sz w:val="24"/>
                 <w:vertAlign w:val="baseline"/>
               </w:rPr>
@@ -2836,18 +2632,20 @@
           </w:tcPr>
           <w:p>
             <w:pPr>
-              <w:pStyle w:val="Normal1"/>
-              <w:widowControl w:val="false"/>
-              <w:rPr>
-                <w:position w:val="0"/>
-                <w:sz w:val="24"/>
-                <w:vertAlign w:val="baseline"/>
-              </w:rPr>
-            </w:pPr>
-            <w:r>
-              <w:rPr>
-                <w:rFonts w:eastAsia="Arial Narrow" w:cs="Arial Narrow" w:ascii="Arial Narrow" w:hAnsi="Arial Narrow"/>
-                <w:position w:val="0"/>
+              <w:pStyle w:val="LOnormal"/>
+              <w:widowControl w:val="false"/>
+              <w:rPr>
+                <w:position w:val="0"/>
+                <w:sz w:val="24"/>
+                <w:sz w:val="24"/>
+                <w:vertAlign w:val="baseline"/>
+              </w:rPr>
+            </w:pPr>
+            <w:r>
+              <w:rPr>
+                <w:rFonts w:eastAsia="Arial Narrow" w:cs="Arial Narrow" w:ascii="Arial Narrow" w:hAnsi="Arial Narrow"/>
+                <w:position w:val="0"/>
+                <w:sz w:val="24"/>
                 <w:sz w:val="24"/>
                 <w:vertAlign w:val="baseline"/>
               </w:rPr>
@@ -2864,6 +2662,7 @@
                 <w:rFonts w:eastAsia="Arial Narrow" w:cs="Arial Narrow" w:ascii="Arial Narrow" w:hAnsi="Arial Narrow"/>
                 <w:position w:val="0"/>
                 <w:sz w:val="24"/>
+                <w:sz w:val="24"/>
                 <w:vertAlign w:val="baseline"/>
               </w:rPr>
               <w:t>25.0</w:t>
@@ -2879,6 +2678,7 @@
                 <w:rFonts w:eastAsia="Arial Narrow" w:cs="Arial Narrow" w:ascii="Arial Narrow" w:hAnsi="Arial Narrow"/>
                 <w:position w:val="0"/>
                 <w:sz w:val="24"/>
+                <w:sz w:val="24"/>
                 <w:vertAlign w:val="baseline"/>
               </w:rPr>
               <w:t xml:space="preserve"> </w:t>
@@ -2893,6 +2693,7 @@
               <w:rPr>
                 <w:rFonts w:eastAsia="Arial Narrow" w:cs="Arial Narrow" w:ascii="Arial Narrow" w:hAnsi="Arial Narrow"/>
                 <w:position w:val="0"/>
+                <w:sz w:val="24"/>
                 <w:sz w:val="24"/>
                 <w:vertAlign w:val="baseline"/>
               </w:rPr>
@@ -2912,18 +2713,20 @@
           </w:tcPr>
           <w:p>
             <w:pPr>
-              <w:pStyle w:val="Normal1"/>
-              <w:widowControl w:val="false"/>
-              <w:rPr>
-                <w:position w:val="0"/>
-                <w:sz w:val="24"/>
-                <w:vertAlign w:val="baseline"/>
-              </w:rPr>
-            </w:pPr>
-            <w:r>
-              <w:rPr>
-                <w:rFonts w:eastAsia="Arial Narrow" w:cs="Arial Narrow" w:ascii="Arial Narrow" w:hAnsi="Arial Narrow"/>
-                <w:position w:val="0"/>
+              <w:pStyle w:val="LOnormal"/>
+              <w:widowControl w:val="false"/>
+              <w:rPr>
+                <w:position w:val="0"/>
+                <w:sz w:val="24"/>
+                <w:sz w:val="24"/>
+                <w:vertAlign w:val="baseline"/>
+              </w:rPr>
+            </w:pPr>
+            <w:r>
+              <w:rPr>
+                <w:rFonts w:eastAsia="Arial Narrow" w:cs="Arial Narrow" w:ascii="Arial Narrow" w:hAnsi="Arial Narrow"/>
+                <w:position w:val="0"/>
+                <w:sz w:val="24"/>
                 <w:sz w:val="24"/>
                 <w:vertAlign w:val="baseline"/>
               </w:rPr>
@@ -2943,18 +2746,20 @@
           </w:tcPr>
           <w:p>
             <w:pPr>
-              <w:pStyle w:val="Normal1"/>
-              <w:widowControl w:val="false"/>
-              <w:rPr>
-                <w:position w:val="0"/>
-                <w:sz w:val="24"/>
-                <w:vertAlign w:val="baseline"/>
-              </w:rPr>
-            </w:pPr>
-            <w:r>
-              <w:rPr>
-                <w:rFonts w:eastAsia="Arial Narrow" w:cs="Arial Narrow" w:ascii="Arial Narrow" w:hAnsi="Arial Narrow"/>
-                <w:position w:val="0"/>
+              <w:pStyle w:val="LOnormal"/>
+              <w:widowControl w:val="false"/>
+              <w:rPr>
+                <w:position w:val="0"/>
+                <w:sz w:val="24"/>
+                <w:sz w:val="24"/>
+                <w:vertAlign w:val="baseline"/>
+              </w:rPr>
+            </w:pPr>
+            <w:r>
+              <w:rPr>
+                <w:rFonts w:eastAsia="Arial Narrow" w:cs="Arial Narrow" w:ascii="Arial Narrow" w:hAnsi="Arial Narrow"/>
+                <w:position w:val="0"/>
+                <w:sz w:val="24"/>
                 <w:sz w:val="24"/>
                 <w:vertAlign w:val="baseline"/>
               </w:rPr>
@@ -2971,6 +2776,7 @@
                 <w:rFonts w:eastAsia="Arial Narrow" w:cs="Arial Narrow" w:ascii="Arial Narrow" w:hAnsi="Arial Narrow"/>
                 <w:position w:val="0"/>
                 <w:sz w:val="24"/>
+                <w:sz w:val="24"/>
                 <w:vertAlign w:val="baseline"/>
               </w:rPr>
               <w:t xml:space="preserve">11.05 - </w:t>
@@ -2980,397 +2786,21 @@
                 <w:rFonts w:eastAsia="Arial Narrow" w:cs="Arial Narrow" w:ascii="Arial Narrow" w:hAnsi="Arial Narrow"/>
                 <w:position w:val="0"/>
                 <w:sz w:val="24"/>
+                <w:sz w:val="24"/>
                 <w:vertAlign w:val="baseline"/>
                 <w:lang w:val="en-US"/>
               </w:rPr>
-              <w:t>1</w:t>
-            </w:r>
-            <w:r>
-              <w:rPr>
-                <w:rFonts w:eastAsia="Arial Narrow" w:cs="Arial Narrow" w:ascii="Arial Narrow" w:hAnsi="Arial Narrow"/>
-                <w:position w:val="0"/>
-                <w:sz w:val="24"/>
-                <w:vertAlign w:val="baseline"/>
-                <w:lang w:val="en-US"/>
-              </w:rPr>
-              <w:t>6</w:t>
-            </w:r>
-            <w:r>
-              <w:rPr>
-                <w:rFonts w:eastAsia="Arial Narrow" w:cs="Arial Narrow" w:ascii="Arial Narrow" w:hAnsi="Arial Narrow"/>
-                <w:position w:val="0"/>
-                <w:sz w:val="24"/>
-                <w:vertAlign w:val="baseline"/>
-                <w:lang w:val="en-US"/>
-              </w:rPr>
-              <w:t>.05</w:t>
-            </w:r>
-            <w:r>
-              <w:rPr>
-                <w:rFonts w:eastAsia="Arial Narrow" w:cs="Arial Narrow" w:ascii="Arial Narrow" w:hAnsi="Arial Narrow"/>
-                <w:position w:val="0"/>
+              <w:t>16.05</w:t>
+            </w:r>
+            <w:r>
+              <w:rPr>
+                <w:rFonts w:eastAsia="Arial Narrow" w:cs="Arial Narrow" w:ascii="Arial Narrow" w:hAnsi="Arial Narrow"/>
+                <w:position w:val="0"/>
+                <w:sz w:val="24"/>
                 <w:sz w:val="24"/>
                 <w:vertAlign w:val="baseline"/>
               </w:rPr>
               <w:t xml:space="preserve">    </w:t>
-            </w:r>
-          </w:p>
-        </w:tc>
-      </w:tr>
-      <w:tr>
-        <w:trPr/>
-        <w:tc>
-          <w:tcPr>
-            <w:tcW w:w="9570" w:type="dxa"/>
-            <w:gridSpan w:val="9"/>
-            <w:tcBorders/>
-            <w:shd w:fill="auto" w:val="clear"/>
-          </w:tcPr>
-          <w:p>
-            <w:pPr>
-              <w:pStyle w:val="Normal1"/>
-              <w:widowControl w:val="false"/>
-              <w:rPr>
-                <w:rFonts w:ascii="Arial Narrow" w:hAnsi="Arial Narrow" w:eastAsia="Arial Narrow" w:cs="Arial Narrow"/>
-                <w:position w:val="0"/>
-                <w:sz w:val="24"/>
-                <w:vertAlign w:val="baseline"/>
-              </w:rPr>
-            </w:pPr>
-            <w:r>
-              <w:rPr>
-                <w:rFonts w:eastAsia="Arial Narrow" w:cs="Arial Narrow" w:ascii="Arial Narrow" w:hAnsi="Arial Narrow"/>
-                <w:position w:val="0"/>
-                <w:sz w:val="24"/>
-                <w:vertAlign w:val="baseline"/>
-              </w:rPr>
-            </w:r>
-          </w:p>
-        </w:tc>
-      </w:tr>
-      <w:tr>
-        <w:trPr/>
-        <w:tc>
-          <w:tcPr>
-            <w:tcW w:w="9570" w:type="dxa"/>
-            <w:gridSpan w:val="9"/>
-            <w:tcBorders/>
-            <w:shd w:fill="auto" w:val="clear"/>
-          </w:tcPr>
-          <w:p>
-            <w:pPr>
-              <w:pStyle w:val="Normal1"/>
-              <w:widowControl w:val="false"/>
-              <w:rPr>
-                <w:rFonts w:ascii="Arial Narrow" w:hAnsi="Arial Narrow" w:eastAsia="Arial Narrow" w:cs="Arial Narrow"/>
-                <w:position w:val="0"/>
-                <w:sz w:val="24"/>
-                <w:vertAlign w:val="baseline"/>
-              </w:rPr>
-            </w:pPr>
-            <w:r>
-              <w:rPr>
-                <w:rFonts w:eastAsia="Arial Narrow" w:cs="Arial Narrow" w:ascii="Arial Narrow" w:hAnsi="Arial Narrow"/>
-                <w:position w:val="0"/>
-                <w:sz w:val="24"/>
-                <w:vertAlign w:val="baseline"/>
-              </w:rPr>
-            </w:r>
-          </w:p>
-        </w:tc>
-      </w:tr>
-      <w:tr>
-        <w:trPr/>
-        <w:tc>
-          <w:tcPr>
-            <w:tcW w:w="9570" w:type="dxa"/>
-            <w:gridSpan w:val="9"/>
-            <w:tcBorders/>
-            <w:shd w:fill="auto" w:val="clear"/>
-          </w:tcPr>
-          <w:p>
-            <w:pPr>
-              <w:pStyle w:val="Normal1"/>
-              <w:widowControl w:val="false"/>
-              <w:rPr>
-                <w:rFonts w:ascii="Arial Narrow" w:hAnsi="Arial Narrow" w:eastAsia="Arial Narrow" w:cs="Arial Narrow"/>
-                <w:position w:val="0"/>
-                <w:sz w:val="24"/>
-                <w:vertAlign w:val="baseline"/>
-              </w:rPr>
-            </w:pPr>
-            <w:r>
-              <w:rPr>
-                <w:rFonts w:eastAsia="Arial Narrow" w:cs="Arial Narrow" w:ascii="Arial Narrow" w:hAnsi="Arial Narrow"/>
-                <w:position w:val="0"/>
-                <w:sz w:val="24"/>
-                <w:vertAlign w:val="baseline"/>
-              </w:rPr>
-            </w:r>
-          </w:p>
-        </w:tc>
-      </w:tr>
-      <w:tr>
-        <w:trPr/>
-        <w:tc>
-          <w:tcPr>
-            <w:tcW w:w="9570" w:type="dxa"/>
-            <w:gridSpan w:val="9"/>
-            <w:tcBorders/>
-            <w:shd w:fill="auto" w:val="clear"/>
-          </w:tcPr>
-          <w:p>
-            <w:pPr>
-              <w:pStyle w:val="Normal1"/>
-              <w:widowControl w:val="false"/>
-              <w:rPr>
-                <w:rFonts w:ascii="Arial Narrow" w:hAnsi="Arial Narrow" w:eastAsia="Arial Narrow" w:cs="Arial Narrow"/>
-                <w:position w:val="0"/>
-                <w:sz w:val="24"/>
-                <w:vertAlign w:val="baseline"/>
-              </w:rPr>
-            </w:pPr>
-            <w:r>
-              <w:rPr>
-                <w:rFonts w:eastAsia="Arial Narrow" w:cs="Arial Narrow" w:ascii="Arial Narrow" w:hAnsi="Arial Narrow"/>
-                <w:position w:val="0"/>
-                <w:sz w:val="24"/>
-                <w:vertAlign w:val="baseline"/>
-              </w:rPr>
-            </w:r>
-          </w:p>
-        </w:tc>
-      </w:tr>
-      <w:tr>
-        <w:trPr/>
-        <w:tc>
-          <w:tcPr>
-            <w:tcW w:w="9570" w:type="dxa"/>
-            <w:gridSpan w:val="9"/>
-            <w:tcBorders/>
-            <w:shd w:fill="auto" w:val="clear"/>
-          </w:tcPr>
-          <w:p>
-            <w:pPr>
-              <w:pStyle w:val="Normal1"/>
-              <w:widowControl w:val="false"/>
-              <w:rPr>
-                <w:position w:val="0"/>
-                <w:sz w:val="24"/>
-                <w:vertAlign w:val="baseline"/>
-              </w:rPr>
-            </w:pPr>
-            <w:r>
-              <w:rPr>
-                <w:position w:val="0"/>
-                <w:sz w:val="24"/>
-                <w:vertAlign w:val="baseline"/>
-              </w:rPr>
-            </w:r>
-          </w:p>
-        </w:tc>
-      </w:tr>
-      <w:tr>
-        <w:trPr/>
-        <w:tc>
-          <w:tcPr>
-            <w:tcW w:w="9570" w:type="dxa"/>
-            <w:gridSpan w:val="9"/>
-            <w:tcBorders/>
-            <w:shd w:fill="auto" w:val="clear"/>
-          </w:tcPr>
-          <w:p>
-            <w:pPr>
-              <w:pStyle w:val="Normal1"/>
-              <w:widowControl w:val="false"/>
-              <w:rPr>
-                <w:position w:val="0"/>
-                <w:sz w:val="24"/>
-                <w:vertAlign w:val="baseline"/>
-              </w:rPr>
-            </w:pPr>
-            <w:r>
-              <w:rPr>
-                <w:position w:val="0"/>
-                <w:sz w:val="24"/>
-                <w:vertAlign w:val="baseline"/>
-              </w:rPr>
-            </w:r>
-          </w:p>
-        </w:tc>
-      </w:tr>
-      <w:tr>
-        <w:trPr/>
-        <w:tc>
-          <w:tcPr>
-            <w:tcW w:w="9570" w:type="dxa"/>
-            <w:gridSpan w:val="9"/>
-            <w:tcBorders/>
-            <w:shd w:fill="auto" w:val="clear"/>
-          </w:tcPr>
-          <w:p>
-            <w:pPr>
-              <w:pStyle w:val="Normal1"/>
-              <w:widowControl w:val="false"/>
-              <w:rPr>
-                <w:position w:val="0"/>
-                <w:sz w:val="24"/>
-                <w:vertAlign w:val="baseline"/>
-              </w:rPr>
-            </w:pPr>
-            <w:r>
-              <w:rPr>
-                <w:position w:val="0"/>
-                <w:sz w:val="24"/>
-                <w:vertAlign w:val="baseline"/>
-              </w:rPr>
-            </w:r>
-          </w:p>
-        </w:tc>
-      </w:tr>
-      <w:tr>
-        <w:trPr/>
-        <w:tc>
-          <w:tcPr>
-            <w:tcW w:w="9570" w:type="dxa"/>
-            <w:gridSpan w:val="9"/>
-            <w:tcBorders/>
-            <w:shd w:fill="auto" w:val="clear"/>
-          </w:tcPr>
-          <w:p>
-            <w:pPr>
-              <w:pStyle w:val="Normal1"/>
-              <w:widowControl w:val="false"/>
-              <w:rPr>
-                <w:position w:val="0"/>
-                <w:sz w:val="24"/>
-                <w:vertAlign w:val="baseline"/>
-              </w:rPr>
-            </w:pPr>
-            <w:r>
-              <w:rPr>
-                <w:position w:val="0"/>
-                <w:sz w:val="24"/>
-                <w:vertAlign w:val="baseline"/>
-              </w:rPr>
-            </w:r>
-          </w:p>
-        </w:tc>
-      </w:tr>
-      <w:tr>
-        <w:trPr/>
-        <w:tc>
-          <w:tcPr>
-            <w:tcW w:w="9570" w:type="dxa"/>
-            <w:gridSpan w:val="9"/>
-            <w:tcBorders/>
-            <w:shd w:fill="auto" w:val="clear"/>
-          </w:tcPr>
-          <w:p>
-            <w:pPr>
-              <w:pStyle w:val="Normal1"/>
-              <w:widowControl w:val="false"/>
-              <w:rPr>
-                <w:position w:val="0"/>
-                <w:sz w:val="24"/>
-                <w:vertAlign w:val="baseline"/>
-              </w:rPr>
-            </w:pPr>
-            <w:r>
-              <w:rPr>
-                <w:position w:val="0"/>
-                <w:sz w:val="24"/>
-                <w:vertAlign w:val="baseline"/>
-              </w:rPr>
-            </w:r>
-          </w:p>
-        </w:tc>
-      </w:tr>
-      <w:tr>
-        <w:trPr/>
-        <w:tc>
-          <w:tcPr>
-            <w:tcW w:w="9570" w:type="dxa"/>
-            <w:gridSpan w:val="9"/>
-            <w:tcBorders/>
-            <w:shd w:fill="auto" w:val="clear"/>
-          </w:tcPr>
-          <w:p>
-            <w:pPr>
-              <w:pStyle w:val="Normal1"/>
-              <w:widowControl w:val="false"/>
-              <w:rPr>
-                <w:position w:val="0"/>
-                <w:sz w:val="24"/>
-                <w:vertAlign w:val="baseline"/>
-              </w:rPr>
-            </w:pPr>
-            <w:r>
-              <w:rPr>
-                <w:position w:val="0"/>
-                <w:sz w:val="24"/>
-                <w:vertAlign w:val="baseline"/>
-              </w:rPr>
-            </w:r>
-          </w:p>
-        </w:tc>
-      </w:tr>
-      <w:tr>
-        <w:trPr/>
-        <w:tc>
-          <w:tcPr>
-            <w:tcW w:w="9570" w:type="dxa"/>
-            <w:gridSpan w:val="9"/>
-            <w:tcBorders/>
-            <w:shd w:fill="auto" w:val="clear"/>
-          </w:tcPr>
-          <w:p>
-            <w:pPr>
-              <w:pStyle w:val="Normal1"/>
-              <w:widowControl w:val="false"/>
-              <w:rPr>
-                <w:position w:val="0"/>
-                <w:sz w:val="24"/>
-                <w:vertAlign w:val="baseline"/>
-              </w:rPr>
-            </w:pPr>
-            <w:r>
-              <w:rPr>
-                <w:position w:val="0"/>
-                <w:sz w:val="24"/>
-                <w:vertAlign w:val="baseline"/>
-              </w:rPr>
-            </w:r>
-          </w:p>
-        </w:tc>
-      </w:tr>
-      <w:tr>
-        <w:trPr/>
-        <w:tc>
-          <w:tcPr>
-            <w:tcW w:w="9570" w:type="dxa"/>
-            <w:gridSpan w:val="9"/>
-            <w:tcBorders>
-              <w:bottom w:val="single" w:sz="4" w:space="0" w:color="000000"/>
-            </w:tcBorders>
-            <w:shd w:fill="auto" w:val="clear"/>
-          </w:tcPr>
-          <w:p>
-            <w:pPr>
-              <w:pStyle w:val="Normal1"/>
-              <w:widowControl w:val="false"/>
-              <w:rPr>
-                <w:position w:val="0"/>
-                <w:sz w:val="24"/>
-                <w:vertAlign w:val="baseline"/>
-              </w:rPr>
-            </w:pPr>
-            <w:r>
-              <w:rPr>
-                <w:position w:val="0"/>
-                <w:sz w:val="24"/>
-                <w:vertAlign w:val="baseline"/>
-              </w:rPr>
             </w:r>
           </w:p>
         </w:tc>
@@ -3388,17 +2818,19 @@
           </w:tcPr>
           <w:p>
             <w:pPr>
-              <w:pStyle w:val="Normal1"/>
-              <w:widowControl w:val="false"/>
-              <w:rPr>
-                <w:position w:val="0"/>
-                <w:sz w:val="24"/>
-                <w:vertAlign w:val="baseline"/>
-              </w:rPr>
-            </w:pPr>
-            <w:r>
-              <w:rPr>
-                <w:position w:val="0"/>
+              <w:pStyle w:val="LOnormal"/>
+              <w:widowControl w:val="false"/>
+              <w:rPr>
+                <w:position w:val="0"/>
+                <w:sz w:val="24"/>
+                <w:sz w:val="24"/>
+                <w:vertAlign w:val="baseline"/>
+              </w:rPr>
+            </w:pPr>
+            <w:r>
+              <w:rPr>
+                <w:position w:val="0"/>
+                <w:sz w:val="24"/>
                 <w:sz w:val="24"/>
                 <w:vertAlign w:val="baseline"/>
               </w:rPr>
@@ -3417,17 +2849,19 @@
           </w:tcPr>
           <w:p>
             <w:pPr>
-              <w:pStyle w:val="Normal1"/>
-              <w:widowControl w:val="false"/>
-              <w:rPr>
-                <w:position w:val="0"/>
-                <w:sz w:val="24"/>
-                <w:vertAlign w:val="baseline"/>
-              </w:rPr>
-            </w:pPr>
-            <w:r>
-              <w:rPr>
-                <w:position w:val="0"/>
+              <w:pStyle w:val="LOnormal"/>
+              <w:widowControl w:val="false"/>
+              <w:rPr>
+                <w:position w:val="0"/>
+                <w:sz w:val="24"/>
+                <w:sz w:val="24"/>
+                <w:vertAlign w:val="baseline"/>
+              </w:rPr>
+            </w:pPr>
+            <w:r>
+              <w:rPr>
+                <w:position w:val="0"/>
+                <w:sz w:val="24"/>
                 <w:sz w:val="24"/>
                 <w:vertAlign w:val="baseline"/>
               </w:rPr>
@@ -3446,17 +2880,19 @@
           </w:tcPr>
           <w:p>
             <w:pPr>
-              <w:pStyle w:val="Normal1"/>
-              <w:widowControl w:val="false"/>
-              <w:rPr>
-                <w:position w:val="0"/>
-                <w:sz w:val="24"/>
-                <w:vertAlign w:val="baseline"/>
-              </w:rPr>
-            </w:pPr>
-            <w:r>
-              <w:rPr>
-                <w:position w:val="0"/>
+              <w:pStyle w:val="LOnormal"/>
+              <w:widowControl w:val="false"/>
+              <w:rPr>
+                <w:position w:val="0"/>
+                <w:sz w:val="24"/>
+                <w:sz w:val="24"/>
+                <w:vertAlign w:val="baseline"/>
+              </w:rPr>
+            </w:pPr>
+            <w:r>
+              <w:rPr>
+                <w:position w:val="0"/>
+                <w:sz w:val="24"/>
                 <w:sz w:val="24"/>
                 <w:vertAlign w:val="baseline"/>
               </w:rPr>
@@ -3472,10 +2908,11 @@
           </w:tcPr>
           <w:p>
             <w:pPr>
-              <w:pStyle w:val="Normal1"/>
-              <w:widowControl w:val="false"/>
-              <w:rPr>
-                <w:position w:val="0"/>
+              <w:pStyle w:val="LOnormal"/>
+              <w:widowControl w:val="false"/>
+              <w:rPr>
+                <w:position w:val="0"/>
+                <w:sz w:val="24"/>
                 <w:sz w:val="24"/>
                 <w:vertAlign w:val="baseline"/>
               </w:rPr>
@@ -3495,7 +2932,7 @@
         </w:tc>
         <w:tc>
           <w:tcPr>
-            <w:tcW w:w="3423" w:type="dxa"/>
+            <w:tcW w:w="3424" w:type="dxa"/>
             <w:gridSpan w:val="2"/>
             <w:tcBorders>
               <w:bottom w:val="single" w:sz="4" w:space="0" w:color="000000"/>
@@ -3504,7 +2941,7 @@
           </w:tcPr>
           <w:p>
             <w:pPr>
-              <w:pStyle w:val="Normal1"/>
+              <w:pStyle w:val="LOnormal"/>
               <w:widowControl w:val="false"/>
               <w:rPr>
                 <w:b/>
@@ -3530,13 +2967,13 @@
         </w:tc>
         <w:tc>
           <w:tcPr>
-            <w:tcW w:w="1362" w:type="dxa"/>
-            <w:tcBorders/>
-            <w:shd w:fill="auto" w:val="clear"/>
-          </w:tcPr>
-          <w:p>
-            <w:pPr>
-              <w:pStyle w:val="Normal1"/>
+            <w:tcW w:w="1361" w:type="dxa"/>
+            <w:tcBorders/>
+            <w:shd w:fill="auto" w:val="clear"/>
+          </w:tcPr>
+          <w:p>
+            <w:pPr>
+              <w:pStyle w:val="LOnormal"/>
               <w:widowControl w:val="false"/>
               <w:rPr>
                 <w:b/>
@@ -3572,7 +3009,7 @@
           </w:tcPr>
           <w:p>
             <w:pPr>
-              <w:pStyle w:val="Normal1"/>
+              <w:pStyle w:val="LOnormal"/>
               <w:widowControl w:val="false"/>
               <w:rPr>
                 <w:b/>
@@ -3605,26 +3042,28 @@
           </w:tcPr>
           <w:p>
             <w:pPr>
-              <w:pStyle w:val="Normal1"/>
-              <w:widowControl w:val="false"/>
-              <w:rPr>
-                <w:position w:val="0"/>
-                <w:sz w:val="24"/>
-                <w:vertAlign w:val="baseline"/>
-              </w:rPr>
-            </w:pPr>
-            <w:r>
-              <w:rPr>
-                <w:position w:val="0"/>
-                <w:sz w:val="24"/>
-                <w:vertAlign w:val="baseline"/>
-              </w:rPr>
-            </w:r>
-          </w:p>
-        </w:tc>
-        <w:tc>
-          <w:tcPr>
-            <w:tcW w:w="3423" w:type="dxa"/>
+              <w:pStyle w:val="LOnormal"/>
+              <w:widowControl w:val="false"/>
+              <w:rPr>
+                <w:position w:val="0"/>
+                <w:sz w:val="24"/>
+                <w:sz w:val="24"/>
+                <w:vertAlign w:val="baseline"/>
+              </w:rPr>
+            </w:pPr>
+            <w:r>
+              <w:rPr>
+                <w:position w:val="0"/>
+                <w:sz w:val="24"/>
+                <w:sz w:val="24"/>
+                <w:vertAlign w:val="baseline"/>
+              </w:rPr>
+            </w:r>
+          </w:p>
+        </w:tc>
+        <w:tc>
+          <w:tcPr>
+            <w:tcW w:w="3424" w:type="dxa"/>
             <w:gridSpan w:val="2"/>
             <w:tcBorders>
               <w:top w:val="single" w:sz="4" w:space="0" w:color="000000"/>
@@ -3633,18 +3072,20 @@
           </w:tcPr>
           <w:p>
             <w:pPr>
-              <w:pStyle w:val="Normal1"/>
+              <w:pStyle w:val="LOnormal"/>
               <w:widowControl w:val="false"/>
               <w:jc w:val="center"/>
               <w:rPr>
                 <w:position w:val="0"/>
                 <w:sz w:val="24"/>
-                <w:vertAlign w:val="baseline"/>
-              </w:rPr>
-            </w:pPr>
-            <w:r>
-              <w:rPr>
-                <w:position w:val="0"/>
+                <w:sz w:val="24"/>
+                <w:vertAlign w:val="baseline"/>
+              </w:rPr>
+            </w:pPr>
+            <w:r>
+              <w:rPr>
+                <w:position w:val="0"/>
+                <w:sz w:val="24"/>
                 <w:sz w:val="24"/>
                 <w:vertAlign w:val="baseline"/>
               </w:rPr>
@@ -3654,23 +3095,25 @@
         </w:tc>
         <w:tc>
           <w:tcPr>
-            <w:tcW w:w="1362" w:type="dxa"/>
-            <w:tcBorders/>
-            <w:shd w:fill="auto" w:val="clear"/>
-          </w:tcPr>
-          <w:p>
-            <w:pPr>
-              <w:pStyle w:val="Normal1"/>
-              <w:widowControl w:val="false"/>
-              <w:rPr>
-                <w:position w:val="0"/>
-                <w:sz w:val="24"/>
-                <w:vertAlign w:val="baseline"/>
-              </w:rPr>
-            </w:pPr>
-            <w:r>
-              <w:rPr>
-                <w:position w:val="0"/>
+            <w:tcW w:w="1361" w:type="dxa"/>
+            <w:tcBorders/>
+            <w:shd w:fill="auto" w:val="clear"/>
+          </w:tcPr>
+          <w:p>
+            <w:pPr>
+              <w:pStyle w:val="LOnormal"/>
+              <w:widowControl w:val="false"/>
+              <w:rPr>
+                <w:position w:val="0"/>
+                <w:sz w:val="24"/>
+                <w:sz w:val="24"/>
+                <w:vertAlign w:val="baseline"/>
+              </w:rPr>
+            </w:pPr>
+            <w:r>
+              <w:rPr>
+                <w:position w:val="0"/>
+                <w:sz w:val="24"/>
                 <w:sz w:val="24"/>
                 <w:vertAlign w:val="baseline"/>
               </w:rPr>
@@ -3689,17 +3132,19 @@
           </w:tcPr>
           <w:p>
             <w:pPr>
-              <w:pStyle w:val="Normal1"/>
-              <w:widowControl w:val="false"/>
-              <w:rPr>
-                <w:position w:val="0"/>
-                <w:sz w:val="24"/>
-                <w:vertAlign w:val="baseline"/>
-              </w:rPr>
-            </w:pPr>
-            <w:r>
-              <w:rPr>
-                <w:position w:val="0"/>
+              <w:pStyle w:val="LOnormal"/>
+              <w:widowControl w:val="false"/>
+              <w:rPr>
+                <w:position w:val="0"/>
+                <w:sz w:val="24"/>
+                <w:sz w:val="24"/>
+                <w:vertAlign w:val="baseline"/>
+              </w:rPr>
+            </w:pPr>
+            <w:r>
+              <w:rPr>
+                <w:position w:val="0"/>
+                <w:sz w:val="24"/>
                 <w:sz w:val="24"/>
                 <w:vertAlign w:val="baseline"/>
               </w:rPr>
@@ -3718,17 +3163,19 @@
           </w:tcPr>
           <w:p>
             <w:pPr>
-              <w:pStyle w:val="Normal1"/>
-              <w:widowControl w:val="false"/>
-              <w:rPr>
-                <w:position w:val="0"/>
-                <w:sz w:val="24"/>
-                <w:vertAlign w:val="baseline"/>
-              </w:rPr>
-            </w:pPr>
-            <w:r>
-              <w:rPr>
-                <w:position w:val="0"/>
+              <w:pStyle w:val="LOnormal"/>
+              <w:widowControl w:val="false"/>
+              <w:rPr>
+                <w:position w:val="0"/>
+                <w:sz w:val="24"/>
+                <w:sz w:val="24"/>
+                <w:vertAlign w:val="baseline"/>
+              </w:rPr>
+            </w:pPr>
+            <w:r>
+              <w:rPr>
+                <w:position w:val="0"/>
+                <w:sz w:val="24"/>
                 <w:sz w:val="24"/>
                 <w:vertAlign w:val="baseline"/>
               </w:rPr>
@@ -3738,7 +3185,7 @@
         </w:tc>
         <w:tc>
           <w:tcPr>
-            <w:tcW w:w="3424" w:type="dxa"/>
+            <w:tcW w:w="3425" w:type="dxa"/>
             <w:gridSpan w:val="3"/>
             <w:tcBorders>
               <w:bottom w:val="single" w:sz="4" w:space="0" w:color="000000"/>
@@ -3747,42 +3194,46 @@
           </w:tcPr>
           <w:p>
             <w:pPr>
-              <w:pStyle w:val="Normal1"/>
-              <w:widowControl w:val="false"/>
-              <w:rPr>
-                <w:position w:val="0"/>
-                <w:sz w:val="24"/>
-                <w:vertAlign w:val="baseline"/>
-              </w:rPr>
-            </w:pPr>
-            <w:r>
-              <w:rPr>
-                <w:position w:val="0"/>
-                <w:sz w:val="24"/>
-                <w:vertAlign w:val="baseline"/>
-              </w:rPr>
-            </w:r>
-          </w:p>
-        </w:tc>
-        <w:tc>
-          <w:tcPr>
-            <w:tcW w:w="1362" w:type="dxa"/>
-            <w:tcBorders/>
-            <w:shd w:fill="auto" w:val="clear"/>
-          </w:tcPr>
-          <w:p>
-            <w:pPr>
-              <w:pStyle w:val="Normal1"/>
-              <w:widowControl w:val="false"/>
-              <w:rPr>
-                <w:position w:val="0"/>
-                <w:sz w:val="24"/>
-                <w:vertAlign w:val="baseline"/>
-              </w:rPr>
-            </w:pPr>
-            <w:r>
-              <w:rPr>
-                <w:position w:val="0"/>
+              <w:pStyle w:val="LOnormal"/>
+              <w:widowControl w:val="false"/>
+              <w:rPr>
+                <w:position w:val="0"/>
+                <w:sz w:val="24"/>
+                <w:sz w:val="24"/>
+                <w:vertAlign w:val="baseline"/>
+              </w:rPr>
+            </w:pPr>
+            <w:r>
+              <w:rPr>
+                <w:position w:val="0"/>
+                <w:sz w:val="24"/>
+                <w:sz w:val="24"/>
+                <w:vertAlign w:val="baseline"/>
+              </w:rPr>
+            </w:r>
+          </w:p>
+        </w:tc>
+        <w:tc>
+          <w:tcPr>
+            <w:tcW w:w="1361" w:type="dxa"/>
+            <w:tcBorders/>
+            <w:shd w:fill="auto" w:val="clear"/>
+          </w:tcPr>
+          <w:p>
+            <w:pPr>
+              <w:pStyle w:val="LOnormal"/>
+              <w:widowControl w:val="false"/>
+              <w:rPr>
+                <w:position w:val="0"/>
+                <w:sz w:val="24"/>
+                <w:sz w:val="24"/>
+                <w:vertAlign w:val="baseline"/>
+              </w:rPr>
+            </w:pPr>
+            <w:r>
+              <w:rPr>
+                <w:position w:val="0"/>
+                <w:sz w:val="24"/>
                 <w:sz w:val="24"/>
                 <w:vertAlign w:val="baseline"/>
               </w:rPr>
@@ -3801,17 +3252,19 @@
           </w:tcPr>
           <w:p>
             <w:pPr>
-              <w:pStyle w:val="Normal1"/>
-              <w:widowControl w:val="false"/>
-              <w:rPr>
-                <w:position w:val="0"/>
-                <w:sz w:val="24"/>
-                <w:vertAlign w:val="baseline"/>
-              </w:rPr>
-            </w:pPr>
-            <w:r>
-              <w:rPr>
-                <w:position w:val="0"/>
+              <w:pStyle w:val="LOnormal"/>
+              <w:widowControl w:val="false"/>
+              <w:rPr>
+                <w:position w:val="0"/>
+                <w:sz w:val="24"/>
+                <w:sz w:val="24"/>
+                <w:vertAlign w:val="baseline"/>
+              </w:rPr>
+            </w:pPr>
+            <w:r>
+              <w:rPr>
+                <w:position w:val="0"/>
+                <w:sz w:val="24"/>
                 <w:sz w:val="24"/>
                 <w:vertAlign w:val="baseline"/>
               </w:rPr>
@@ -3830,17 +3283,19 @@
           </w:tcPr>
           <w:p>
             <w:pPr>
-              <w:pStyle w:val="Normal1"/>
-              <w:widowControl w:val="false"/>
-              <w:rPr>
-                <w:position w:val="0"/>
-                <w:sz w:val="24"/>
-                <w:vertAlign w:val="baseline"/>
-              </w:rPr>
-            </w:pPr>
-            <w:r>
-              <w:rPr>
-                <w:position w:val="0"/>
+              <w:pStyle w:val="LOnormal"/>
+              <w:widowControl w:val="false"/>
+              <w:rPr>
+                <w:position w:val="0"/>
+                <w:sz w:val="24"/>
+                <w:sz w:val="24"/>
+                <w:vertAlign w:val="baseline"/>
+              </w:rPr>
+            </w:pPr>
+            <w:r>
+              <w:rPr>
+                <w:position w:val="0"/>
+                <w:sz w:val="24"/>
                 <w:sz w:val="24"/>
                 <w:vertAlign w:val="baseline"/>
               </w:rPr>
@@ -3850,7 +3305,7 @@
         </w:tc>
         <w:tc>
           <w:tcPr>
-            <w:tcW w:w="5940" w:type="dxa"/>
+            <w:tcW w:w="5941" w:type="dxa"/>
             <w:gridSpan w:val="6"/>
             <w:tcBorders>
               <w:bottom w:val="single" w:sz="4" w:space="0" w:color="000000"/>
@@ -3859,42 +3314,46 @@
           </w:tcPr>
           <w:p>
             <w:pPr>
-              <w:pStyle w:val="Normal1"/>
-              <w:widowControl w:val="false"/>
-              <w:rPr>
-                <w:position w:val="0"/>
-                <w:sz w:val="24"/>
-                <w:vertAlign w:val="baseline"/>
-              </w:rPr>
-            </w:pPr>
-            <w:r>
-              <w:rPr>
-                <w:position w:val="0"/>
-                <w:sz w:val="24"/>
-                <w:vertAlign w:val="baseline"/>
-              </w:rPr>
-            </w:r>
-          </w:p>
-        </w:tc>
-        <w:tc>
-          <w:tcPr>
-            <w:tcW w:w="1362" w:type="dxa"/>
-            <w:tcBorders/>
-            <w:shd w:fill="auto" w:val="clear"/>
-          </w:tcPr>
-          <w:p>
-            <w:pPr>
-              <w:pStyle w:val="Normal1"/>
-              <w:widowControl w:val="false"/>
-              <w:rPr>
-                <w:position w:val="0"/>
-                <w:sz w:val="24"/>
-                <w:vertAlign w:val="baseline"/>
-              </w:rPr>
-            </w:pPr>
-            <w:r>
-              <w:rPr>
-                <w:position w:val="0"/>
+              <w:pStyle w:val="LOnormal"/>
+              <w:widowControl w:val="false"/>
+              <w:rPr>
+                <w:position w:val="0"/>
+                <w:sz w:val="24"/>
+                <w:sz w:val="24"/>
+                <w:vertAlign w:val="baseline"/>
+              </w:rPr>
+            </w:pPr>
+            <w:r>
+              <w:rPr>
+                <w:position w:val="0"/>
+                <w:sz w:val="24"/>
+                <w:sz w:val="24"/>
+                <w:vertAlign w:val="baseline"/>
+              </w:rPr>
+            </w:r>
+          </w:p>
+        </w:tc>
+        <w:tc>
+          <w:tcPr>
+            <w:tcW w:w="1361" w:type="dxa"/>
+            <w:tcBorders/>
+            <w:shd w:fill="auto" w:val="clear"/>
+          </w:tcPr>
+          <w:p>
+            <w:pPr>
+              <w:pStyle w:val="LOnormal"/>
+              <w:widowControl w:val="false"/>
+              <w:rPr>
+                <w:position w:val="0"/>
+                <w:sz w:val="24"/>
+                <w:sz w:val="24"/>
+                <w:vertAlign w:val="baseline"/>
+              </w:rPr>
+            </w:pPr>
+            <w:r>
+              <w:rPr>
+                <w:position w:val="0"/>
+                <w:sz w:val="24"/>
                 <w:sz w:val="24"/>
                 <w:vertAlign w:val="baseline"/>
               </w:rPr>
@@ -3905,9 +3364,10 @@
     </w:tbl>
     <w:p>
       <w:pPr>
-        <w:pStyle w:val="Normal1"/>
+        <w:pStyle w:val="LOnormal"/>
         <w:rPr>
           <w:position w:val="0"/>
+          <w:sz w:val="24"/>
           <w:sz w:val="24"/>
           <w:vertAlign w:val="baseline"/>
         </w:rPr>
@@ -4215,7 +3675,7 @@
   </w:docDefaults>
   <w:style w:type="paragraph" w:styleId="Normal">
     <w:name w:val="Normal"/>
-    <w:next w:val="Normal1"/>
+    <w:next w:val="LOnormal"/>
     <w:qFormat/>
     <w:pPr>
       <w:widowControl/>
@@ -4243,8 +3703,8 @@
   </w:style>
   <w:style w:type="paragraph" w:styleId="Heading1">
     <w:name w:val="Heading 1"/>
-    <w:basedOn w:val="Normal1"/>
-    <w:next w:val="Normal1"/>
+    <w:basedOn w:val="LOnormal"/>
+    <w:next w:val="LOnormal"/>
     <w:qFormat/>
     <w:pPr>
       <w:keepNext w:val="true"/>
@@ -4260,8 +3720,8 @@
   </w:style>
   <w:style w:type="paragraph" w:styleId="Heading2">
     <w:name w:val="Heading 2"/>
-    <w:basedOn w:val="Normal1"/>
-    <w:next w:val="Normal1"/>
+    <w:basedOn w:val="LOnormal"/>
+    <w:next w:val="LOnormal"/>
     <w:qFormat/>
     <w:pPr>
       <w:keepNext w:val="true"/>
@@ -4277,8 +3737,8 @@
   </w:style>
   <w:style w:type="paragraph" w:styleId="Heading3">
     <w:name w:val="Heading 3"/>
-    <w:basedOn w:val="Normal1"/>
-    <w:next w:val="Normal1"/>
+    <w:basedOn w:val="LOnormal"/>
+    <w:next w:val="LOnormal"/>
     <w:qFormat/>
     <w:pPr>
       <w:keepNext w:val="true"/>
@@ -4294,8 +3754,8 @@
   </w:style>
   <w:style w:type="paragraph" w:styleId="Heading4">
     <w:name w:val="Heading 4"/>
-    <w:basedOn w:val="Normal1"/>
-    <w:next w:val="Normal1"/>
+    <w:basedOn w:val="LOnormal"/>
+    <w:next w:val="LOnormal"/>
     <w:qFormat/>
     <w:pPr>
       <w:keepNext w:val="true"/>
@@ -4311,8 +3771,8 @@
   </w:style>
   <w:style w:type="paragraph" w:styleId="Heading5">
     <w:name w:val="Heading 5"/>
-    <w:basedOn w:val="Normal1"/>
-    <w:next w:val="Normal1"/>
+    <w:basedOn w:val="LOnormal"/>
+    <w:next w:val="LOnormal"/>
     <w:qFormat/>
     <w:pPr>
       <w:keepNext w:val="true"/>
@@ -4328,8 +3788,8 @@
   </w:style>
   <w:style w:type="paragraph" w:styleId="Heading6">
     <w:name w:val="Heading 6"/>
-    <w:basedOn w:val="Normal1"/>
-    <w:next w:val="Normal1"/>
+    <w:basedOn w:val="LOnormal"/>
+    <w:next w:val="LOnormal"/>
     <w:qFormat/>
     <w:pPr>
       <w:keepNext w:val="true"/>
@@ -4402,11 +3862,12 @@
       <w:lang w:val="zxx" w:eastAsia="zxx" w:bidi="zxx"/>
     </w:rPr>
   </w:style>
-  <w:style w:type="paragraph" w:styleId="Normal1" w:default="1">
+  <w:style w:type="paragraph" w:styleId="LOnormal" w:default="1">
     <w:name w:val="LO-normal"/>
     <w:qFormat/>
     <w:pPr>
       <w:widowControl/>
+      <w:suppressAutoHyphens w:val="true"/>
       <w:bidi w:val="0"/>
       <w:spacing w:before="0" w:after="0"/>
       <w:jc w:val="left"/>
@@ -4422,8 +3883,8 @@
   </w:style>
   <w:style w:type="paragraph" w:styleId="Title">
     <w:name w:val="Title"/>
-    <w:basedOn w:val="Normal1"/>
-    <w:next w:val="Normal1"/>
+    <w:basedOn w:val="LOnormal"/>
+    <w:next w:val="LOnormal"/>
     <w:qFormat/>
     <w:pPr>
       <w:keepNext w:val="true"/>
@@ -4439,7 +3900,7 @@
   </w:style>
   <w:style w:type="paragraph" w:styleId="Style8">
     <w:name w:val="Заголовок"/>
-    <w:basedOn w:val="Normal1"/>
+    <w:basedOn w:val="LOnormal"/>
     <w:next w:val="Style9"/>
     <w:qFormat/>
     <w:pPr>
@@ -4467,7 +3928,7 @@
   </w:style>
   <w:style w:type="paragraph" w:styleId="Style9">
     <w:name w:val="Основной текст"/>
-    <w:basedOn w:val="Normal1"/>
+    <w:basedOn w:val="LOnormal"/>
     <w:qFormat/>
     <w:pPr>
       <w:widowControl/>
@@ -4518,7 +3979,7 @@
   </w:style>
   <w:style w:type="paragraph" w:styleId="Style11">
     <w:name w:val="Название"/>
-    <w:basedOn w:val="Normal1"/>
+    <w:basedOn w:val="LOnormal"/>
     <w:qFormat/>
     <w:pPr>
       <w:widowControl/>
@@ -4547,7 +4008,7 @@
   </w:style>
   <w:style w:type="paragraph" w:styleId="Style12">
     <w:name w:val="Указатель"/>
-    <w:basedOn w:val="Normal1"/>
+    <w:basedOn w:val="LOnormal"/>
     <w:qFormat/>
     <w:pPr>
       <w:widowControl/>
@@ -4574,7 +4035,7 @@
   </w:style>
   <w:style w:type="paragraph" w:styleId="Style13">
     <w:name w:val="Содержимое таблицы"/>
-    <w:basedOn w:val="Normal1"/>
+    <w:basedOn w:val="LOnormal"/>
     <w:qFormat/>
     <w:pPr>
       <w:widowControl/>
@@ -4630,8 +4091,8 @@
   </w:style>
   <w:style w:type="paragraph" w:styleId="Subtitle">
     <w:name w:val="Subtitle"/>
-    <w:basedOn w:val="Normal1"/>
-    <w:next w:val="Normal1"/>
+    <w:basedOn w:val="LOnormal"/>
+    <w:next w:val="LOnormal"/>
     <w:qFormat/>
     <w:pPr>
       <w:keepNext w:val="true"/>

</xml_diff>